<commit_message>
Added wireframe images and document updates
</commit_message>
<xml_diff>
--- a/Writeup/Luke Mitchell - Component 3.docx
+++ b/Writeup/Luke Mitchell - Component 3.docx
@@ -981,7 +981,7 @@
           <w:r>
             <w:fldChar w:fldCharType="separate"/>
           </w:r>
-          <w:hyperlink w:anchor="_Toc105574764" w:history="1">
+          <w:hyperlink w:anchor="_Toc106955078" w:history="1">
             <w:r>
               <w:rPr>
                 <w:rStyle w:val="Hyperlink"/>
@@ -1008,7 +1008,7 @@
                 <w:noProof/>
                 <w:webHidden/>
               </w:rPr>
-              <w:instrText xml:space="preserve"> PAGEREF _Toc105574764 \h </w:instrText>
+              <w:instrText xml:space="preserve"> PAGEREF _Toc106955078 \h </w:instrText>
             </w:r>
             <w:r>
               <w:rPr>
@@ -1053,7 +1053,7 @@
               <w:lang w:eastAsia="en-GB"/>
             </w:rPr>
           </w:pPr>
-          <w:hyperlink w:anchor="_Toc105574765" w:history="1">
+          <w:hyperlink w:anchor="_Toc106955079" w:history="1">
             <w:r>
               <w:rPr>
                 <w:rStyle w:val="Hyperlink"/>
@@ -1080,7 +1080,7 @@
                 <w:noProof/>
                 <w:webHidden/>
               </w:rPr>
-              <w:instrText xml:space="preserve"> PAGEREF _Toc105574765 \h </w:instrText>
+              <w:instrText xml:space="preserve"> PAGEREF _Toc106955079 \h </w:instrText>
             </w:r>
             <w:r>
               <w:rPr>
@@ -1125,7 +1125,7 @@
               <w:lang w:eastAsia="en-GB"/>
             </w:rPr>
           </w:pPr>
-          <w:hyperlink w:anchor="_Toc105574766" w:history="1">
+          <w:hyperlink w:anchor="_Toc106955080" w:history="1">
             <w:r>
               <w:rPr>
                 <w:rStyle w:val="Hyperlink"/>
@@ -1152,7 +1152,7 @@
                 <w:noProof/>
                 <w:webHidden/>
               </w:rPr>
-              <w:instrText xml:space="preserve"> PAGEREF _Toc105574766 \h </w:instrText>
+              <w:instrText xml:space="preserve"> PAGEREF _Toc106955080 \h </w:instrText>
             </w:r>
             <w:r>
               <w:rPr>
@@ -1197,7 +1197,7 @@
               <w:lang w:eastAsia="en-GB"/>
             </w:rPr>
           </w:pPr>
-          <w:hyperlink w:anchor="_Toc105574767" w:history="1">
+          <w:hyperlink w:anchor="_Toc106955081" w:history="1">
             <w:r>
               <w:rPr>
                 <w:rStyle w:val="Hyperlink"/>
@@ -1224,7 +1224,7 @@
                 <w:noProof/>
                 <w:webHidden/>
               </w:rPr>
-              <w:instrText xml:space="preserve"> PAGEREF _Toc105574767 \h </w:instrText>
+              <w:instrText xml:space="preserve"> PAGEREF _Toc106955081 \h </w:instrText>
             </w:r>
             <w:r>
               <w:rPr>
@@ -1269,7 +1269,7 @@
               <w:lang w:eastAsia="en-GB"/>
             </w:rPr>
           </w:pPr>
-          <w:hyperlink w:anchor="_Toc105574768" w:history="1">
+          <w:hyperlink w:anchor="_Toc106955082" w:history="1">
             <w:r>
               <w:rPr>
                 <w:rStyle w:val="Hyperlink"/>
@@ -1296,7 +1296,7 @@
                 <w:noProof/>
                 <w:webHidden/>
               </w:rPr>
-              <w:instrText xml:space="preserve"> PAGEREF _Toc105574768 \h </w:instrText>
+              <w:instrText xml:space="preserve"> PAGEREF _Toc106955082 \h </w:instrText>
             </w:r>
             <w:r>
               <w:rPr>
@@ -1341,7 +1341,7 @@
               <w:lang w:eastAsia="en-GB"/>
             </w:rPr>
           </w:pPr>
-          <w:hyperlink w:anchor="_Toc105574769" w:history="1">
+          <w:hyperlink w:anchor="_Toc106955083" w:history="1">
             <w:r>
               <w:rPr>
                 <w:rStyle w:val="Hyperlink"/>
@@ -1368,7 +1368,7 @@
                 <w:noProof/>
                 <w:webHidden/>
               </w:rPr>
-              <w:instrText xml:space="preserve"> PAGEREF _Toc105574769 \h </w:instrText>
+              <w:instrText xml:space="preserve"> PAGEREF _Toc106955083 \h </w:instrText>
             </w:r>
             <w:r>
               <w:rPr>
@@ -1413,7 +1413,7 @@
               <w:lang w:eastAsia="en-GB"/>
             </w:rPr>
           </w:pPr>
-          <w:hyperlink w:anchor="_Toc105574770" w:history="1">
+          <w:hyperlink w:anchor="_Toc106955084" w:history="1">
             <w:r>
               <w:rPr>
                 <w:rStyle w:val="Hyperlink"/>
@@ -1441,7 +1441,7 @@
                 <w:noProof/>
                 <w:webHidden/>
               </w:rPr>
-              <w:instrText xml:space="preserve"> PAGEREF _Toc105574770 \h </w:instrText>
+              <w:instrText xml:space="preserve"> PAGEREF _Toc106955084 \h </w:instrText>
             </w:r>
             <w:r>
               <w:rPr>
@@ -1486,7 +1486,7 @@
               <w:lang w:eastAsia="en-GB"/>
             </w:rPr>
           </w:pPr>
-          <w:hyperlink w:anchor="_Toc105574771" w:history="1">
+          <w:hyperlink w:anchor="_Toc106955085" w:history="1">
             <w:r>
               <w:rPr>
                 <w:rStyle w:val="Hyperlink"/>
@@ -1513,7 +1513,7 @@
                 <w:noProof/>
                 <w:webHidden/>
               </w:rPr>
-              <w:instrText xml:space="preserve"> PAGEREF _Toc105574771 \h </w:instrText>
+              <w:instrText xml:space="preserve"> PAGEREF _Toc106955085 \h </w:instrText>
             </w:r>
             <w:r>
               <w:rPr>
@@ -1558,7 +1558,7 @@
               <w:lang w:eastAsia="en-GB"/>
             </w:rPr>
           </w:pPr>
-          <w:hyperlink w:anchor="_Toc105574772" w:history="1">
+          <w:hyperlink w:anchor="_Toc106955086" w:history="1">
             <w:r>
               <w:rPr>
                 <w:rStyle w:val="Hyperlink"/>
@@ -1585,7 +1585,7 @@
                 <w:noProof/>
                 <w:webHidden/>
               </w:rPr>
-              <w:instrText xml:space="preserve"> PAGEREF _Toc105574772 \h </w:instrText>
+              <w:instrText xml:space="preserve"> PAGEREF _Toc106955086 \h </w:instrText>
             </w:r>
             <w:r>
               <w:rPr>
@@ -1630,7 +1630,7 @@
               <w:lang w:eastAsia="en-GB"/>
             </w:rPr>
           </w:pPr>
-          <w:hyperlink w:anchor="_Toc105574773" w:history="1">
+          <w:hyperlink w:anchor="_Toc106955087" w:history="1">
             <w:r>
               <w:rPr>
                 <w:rStyle w:val="Hyperlink"/>
@@ -1658,7 +1658,7 @@
                 <w:noProof/>
                 <w:webHidden/>
               </w:rPr>
-              <w:instrText xml:space="preserve"> PAGEREF _Toc105574773 \h </w:instrText>
+              <w:instrText xml:space="preserve"> PAGEREF _Toc106955087 \h </w:instrText>
             </w:r>
             <w:r>
               <w:rPr>
@@ -1703,7 +1703,7 @@
               <w:lang w:eastAsia="en-GB"/>
             </w:rPr>
           </w:pPr>
-          <w:hyperlink w:anchor="_Toc105574774" w:history="1">
+          <w:hyperlink w:anchor="_Toc106955088" w:history="1">
             <w:r>
               <w:rPr>
                 <w:rStyle w:val="Hyperlink"/>
@@ -1731,7 +1731,7 @@
                 <w:noProof/>
                 <w:webHidden/>
               </w:rPr>
-              <w:instrText xml:space="preserve"> PAGEREF _Toc105574774 \h </w:instrText>
+              <w:instrText xml:space="preserve"> PAGEREF _Toc106955088 \h </w:instrText>
             </w:r>
             <w:r>
               <w:rPr>
@@ -1776,7 +1776,7 @@
               <w:lang w:eastAsia="en-GB"/>
             </w:rPr>
           </w:pPr>
-          <w:hyperlink w:anchor="_Toc105574775" w:history="1">
+          <w:hyperlink w:anchor="_Toc106955089" w:history="1">
             <w:r>
               <w:rPr>
                 <w:rStyle w:val="Hyperlink"/>
@@ -1804,7 +1804,7 @@
                 <w:noProof/>
                 <w:webHidden/>
               </w:rPr>
-              <w:instrText xml:space="preserve"> PAGEREF _Toc105574775 \h </w:instrText>
+              <w:instrText xml:space="preserve"> PAGEREF _Toc106955089 \h </w:instrText>
             </w:r>
             <w:r>
               <w:rPr>
@@ -1849,7 +1849,7 @@
               <w:lang w:eastAsia="en-GB"/>
             </w:rPr>
           </w:pPr>
-          <w:hyperlink w:anchor="_Toc105574776" w:history="1">
+          <w:hyperlink w:anchor="_Toc106955090" w:history="1">
             <w:r>
               <w:rPr>
                 <w:rStyle w:val="Hyperlink"/>
@@ -1877,7 +1877,7 @@
                 <w:noProof/>
                 <w:webHidden/>
               </w:rPr>
-              <w:instrText xml:space="preserve"> PAGEREF _Toc105574776 \h </w:instrText>
+              <w:instrText xml:space="preserve"> PAGEREF _Toc106955090 \h </w:instrText>
             </w:r>
             <w:r>
               <w:rPr>
@@ -1897,7 +1897,7 @@
                 <w:noProof/>
                 <w:webHidden/>
               </w:rPr>
-              <w:t>4</w:t>
+              <w:t>5</w:t>
             </w:r>
             <w:r>
               <w:rPr>
@@ -1922,7 +1922,7 @@
               <w:lang w:eastAsia="en-GB"/>
             </w:rPr>
           </w:pPr>
-          <w:hyperlink w:anchor="_Toc105574777" w:history="1">
+          <w:hyperlink w:anchor="_Toc106955091" w:history="1">
             <w:r>
               <w:rPr>
                 <w:rStyle w:val="Hyperlink"/>
@@ -1949,7 +1949,7 @@
                 <w:noProof/>
                 <w:webHidden/>
               </w:rPr>
-              <w:instrText xml:space="preserve"> PAGEREF _Toc105574777 \h </w:instrText>
+              <w:instrText xml:space="preserve"> PAGEREF _Toc106955091 \h </w:instrText>
             </w:r>
             <w:r>
               <w:rPr>
@@ -1994,7 +1994,7 @@
               <w:lang w:eastAsia="en-GB"/>
             </w:rPr>
           </w:pPr>
-          <w:hyperlink w:anchor="_Toc105574778" w:history="1">
+          <w:hyperlink w:anchor="_Toc106955092" w:history="1">
             <w:r>
               <w:rPr>
                 <w:rStyle w:val="Hyperlink"/>
@@ -2021,7 +2021,7 @@
                 <w:noProof/>
                 <w:webHidden/>
               </w:rPr>
-              <w:instrText xml:space="preserve"> PAGEREF _Toc105574778 \h </w:instrText>
+              <w:instrText xml:space="preserve"> PAGEREF _Toc106955092 \h </w:instrText>
             </w:r>
             <w:r>
               <w:rPr>
@@ -2066,7 +2066,7 @@
               <w:lang w:eastAsia="en-GB"/>
             </w:rPr>
           </w:pPr>
-          <w:hyperlink w:anchor="_Toc105574779" w:history="1">
+          <w:hyperlink w:anchor="_Toc106955093" w:history="1">
             <w:r>
               <w:rPr>
                 <w:rStyle w:val="Hyperlink"/>
@@ -2093,7 +2093,7 @@
                 <w:noProof/>
                 <w:webHidden/>
               </w:rPr>
-              <w:instrText xml:space="preserve"> PAGEREF _Toc105574779 \h </w:instrText>
+              <w:instrText xml:space="preserve"> PAGEREF _Toc106955093 \h </w:instrText>
             </w:r>
             <w:r>
               <w:rPr>
@@ -2138,7 +2138,7 @@
               <w:lang w:eastAsia="en-GB"/>
             </w:rPr>
           </w:pPr>
-          <w:hyperlink w:anchor="_Toc105574780" w:history="1">
+          <w:hyperlink w:anchor="_Toc106955094" w:history="1">
             <w:r>
               <w:rPr>
                 <w:rStyle w:val="Hyperlink"/>
@@ -2165,7 +2165,7 @@
                 <w:noProof/>
                 <w:webHidden/>
               </w:rPr>
-              <w:instrText xml:space="preserve"> PAGEREF _Toc105574780 \h </w:instrText>
+              <w:instrText xml:space="preserve"> PAGEREF _Toc106955094 \h </w:instrText>
             </w:r>
             <w:r>
               <w:rPr>
@@ -2210,7 +2210,7 @@
               <w:lang w:eastAsia="en-GB"/>
             </w:rPr>
           </w:pPr>
-          <w:hyperlink w:anchor="_Toc105574781" w:history="1">
+          <w:hyperlink w:anchor="_Toc106955095" w:history="1">
             <w:r>
               <w:rPr>
                 <w:rStyle w:val="Hyperlink"/>
@@ -2237,7 +2237,7 @@
                 <w:noProof/>
                 <w:webHidden/>
               </w:rPr>
-              <w:instrText xml:space="preserve"> PAGEREF _Toc105574781 \h </w:instrText>
+              <w:instrText xml:space="preserve"> PAGEREF _Toc106955095 \h </w:instrText>
             </w:r>
             <w:r>
               <w:rPr>
@@ -2282,7 +2282,7 @@
               <w:lang w:eastAsia="en-GB"/>
             </w:rPr>
           </w:pPr>
-          <w:hyperlink w:anchor="_Toc105574782" w:history="1">
+          <w:hyperlink w:anchor="_Toc106955096" w:history="1">
             <w:r>
               <w:rPr>
                 <w:rStyle w:val="Hyperlink"/>
@@ -2309,7 +2309,7 @@
                 <w:noProof/>
                 <w:webHidden/>
               </w:rPr>
-              <w:instrText xml:space="preserve"> PAGEREF _Toc105574782 \h </w:instrText>
+              <w:instrText xml:space="preserve"> PAGEREF _Toc106955096 \h </w:instrText>
             </w:r>
             <w:r>
               <w:rPr>
@@ -2354,7 +2354,7 @@
               <w:lang w:eastAsia="en-GB"/>
             </w:rPr>
           </w:pPr>
-          <w:hyperlink w:anchor="_Toc105574783" w:history="1">
+          <w:hyperlink w:anchor="_Toc106955097" w:history="1">
             <w:r>
               <w:rPr>
                 <w:rStyle w:val="Hyperlink"/>
@@ -2381,7 +2381,7 @@
                 <w:noProof/>
                 <w:webHidden/>
               </w:rPr>
-              <w:instrText xml:space="preserve"> PAGEREF _Toc105574783 \h </w:instrText>
+              <w:instrText xml:space="preserve"> PAGEREF _Toc106955097 \h </w:instrText>
             </w:r>
             <w:r>
               <w:rPr>
@@ -2426,7 +2426,7 @@
               <w:lang w:eastAsia="en-GB"/>
             </w:rPr>
           </w:pPr>
-          <w:hyperlink w:anchor="_Toc105574784" w:history="1">
+          <w:hyperlink w:anchor="_Toc106955098" w:history="1">
             <w:r>
               <w:rPr>
                 <w:rStyle w:val="Hyperlink"/>
@@ -2453,7 +2453,7 @@
                 <w:noProof/>
                 <w:webHidden/>
               </w:rPr>
-              <w:instrText xml:space="preserve"> PAGEREF _Toc105574784 \h </w:instrText>
+              <w:instrText xml:space="preserve"> PAGEREF _Toc106955098 \h </w:instrText>
             </w:r>
             <w:r>
               <w:rPr>
@@ -2498,7 +2498,7 @@
               <w:lang w:eastAsia="en-GB"/>
             </w:rPr>
           </w:pPr>
-          <w:hyperlink w:anchor="_Toc105574785" w:history="1">
+          <w:hyperlink w:anchor="_Toc106955099" w:history="1">
             <w:r>
               <w:rPr>
                 <w:rStyle w:val="Hyperlink"/>
@@ -2525,7 +2525,7 @@
                 <w:noProof/>
                 <w:webHidden/>
               </w:rPr>
-              <w:instrText xml:space="preserve"> PAGEREF _Toc105574785 \h </w:instrText>
+              <w:instrText xml:space="preserve"> PAGEREF _Toc106955099 \h </w:instrText>
             </w:r>
             <w:r>
               <w:rPr>
@@ -2570,7 +2570,7 @@
               <w:lang w:eastAsia="en-GB"/>
             </w:rPr>
           </w:pPr>
-          <w:hyperlink w:anchor="_Toc105574786" w:history="1">
+          <w:hyperlink w:anchor="_Toc106955100" w:history="1">
             <w:r>
               <w:rPr>
                 <w:rStyle w:val="Hyperlink"/>
@@ -2597,7 +2597,7 @@
                 <w:noProof/>
                 <w:webHidden/>
               </w:rPr>
-              <w:instrText xml:space="preserve"> PAGEREF _Toc105574786 \h </w:instrText>
+              <w:instrText xml:space="preserve"> PAGEREF _Toc106955100 \h </w:instrText>
             </w:r>
             <w:r>
               <w:rPr>
@@ -2642,7 +2642,7 @@
               <w:lang w:eastAsia="en-GB"/>
             </w:rPr>
           </w:pPr>
-          <w:hyperlink w:anchor="_Toc105574787" w:history="1">
+          <w:hyperlink w:anchor="_Toc106955101" w:history="1">
             <w:r>
               <w:rPr>
                 <w:rStyle w:val="Hyperlink"/>
@@ -2669,7 +2669,7 @@
                 <w:noProof/>
                 <w:webHidden/>
               </w:rPr>
-              <w:instrText xml:space="preserve"> PAGEREF _Toc105574787 \h </w:instrText>
+              <w:instrText xml:space="preserve"> PAGEREF _Toc106955101 \h </w:instrText>
             </w:r>
             <w:r>
               <w:rPr>
@@ -2714,7 +2714,7 @@
               <w:lang w:eastAsia="en-GB"/>
             </w:rPr>
           </w:pPr>
-          <w:hyperlink w:anchor="_Toc105574788" w:history="1">
+          <w:hyperlink w:anchor="_Toc106955102" w:history="1">
             <w:r>
               <w:rPr>
                 <w:rStyle w:val="Hyperlink"/>
@@ -2741,7 +2741,7 @@
                 <w:noProof/>
                 <w:webHidden/>
               </w:rPr>
-              <w:instrText xml:space="preserve"> PAGEREF _Toc105574788 \h </w:instrText>
+              <w:instrText xml:space="preserve"> PAGEREF _Toc106955102 \h </w:instrText>
             </w:r>
             <w:r>
               <w:rPr>
@@ -2786,7 +2786,7 @@
               <w:lang w:eastAsia="en-GB"/>
             </w:rPr>
           </w:pPr>
-          <w:hyperlink w:anchor="_Toc105574789" w:history="1">
+          <w:hyperlink w:anchor="_Toc106955103" w:history="1">
             <w:r>
               <w:rPr>
                 <w:rStyle w:val="Hyperlink"/>
@@ -2813,7 +2813,7 @@
                 <w:noProof/>
                 <w:webHidden/>
               </w:rPr>
-              <w:instrText xml:space="preserve"> PAGEREF _Toc105574789 \h </w:instrText>
+              <w:instrText xml:space="preserve"> PAGEREF _Toc106955103 \h </w:instrText>
             </w:r>
             <w:r>
               <w:rPr>
@@ -2858,7 +2858,7 @@
               <w:lang w:eastAsia="en-GB"/>
             </w:rPr>
           </w:pPr>
-          <w:hyperlink w:anchor="_Toc105574790" w:history="1">
+          <w:hyperlink w:anchor="_Toc106955104" w:history="1">
             <w:r>
               <w:rPr>
                 <w:rStyle w:val="Hyperlink"/>
@@ -2885,7 +2885,7 @@
                 <w:noProof/>
                 <w:webHidden/>
               </w:rPr>
-              <w:instrText xml:space="preserve"> PAGEREF _Toc105574790 \h </w:instrText>
+              <w:instrText xml:space="preserve"> PAGEREF _Toc106955104 \h </w:instrText>
             </w:r>
             <w:r>
               <w:rPr>
@@ -2930,7 +2930,7 @@
               <w:lang w:eastAsia="en-GB"/>
             </w:rPr>
           </w:pPr>
-          <w:hyperlink w:anchor="_Toc105574791" w:history="1">
+          <w:hyperlink w:anchor="_Toc106955105" w:history="1">
             <w:r>
               <w:rPr>
                 <w:rStyle w:val="Hyperlink"/>
@@ -2957,7 +2957,7 @@
                 <w:noProof/>
                 <w:webHidden/>
               </w:rPr>
-              <w:instrText xml:space="preserve"> PAGEREF _Toc105574791 \h </w:instrText>
+              <w:instrText xml:space="preserve"> PAGEREF _Toc106955105 \h </w:instrText>
             </w:r>
             <w:r>
               <w:rPr>
@@ -2977,7 +2977,7 @@
                 <w:noProof/>
                 <w:webHidden/>
               </w:rPr>
-              <w:t>10</w:t>
+              <w:t>11</w:t>
             </w:r>
             <w:r>
               <w:rPr>
@@ -3002,7 +3002,7 @@
               <w:lang w:eastAsia="en-GB"/>
             </w:rPr>
           </w:pPr>
-          <w:hyperlink w:anchor="_Toc105574792" w:history="1">
+          <w:hyperlink w:anchor="_Toc106955106" w:history="1">
             <w:r>
               <w:rPr>
                 <w:rStyle w:val="Hyperlink"/>
@@ -3029,7 +3029,7 @@
                 <w:noProof/>
                 <w:webHidden/>
               </w:rPr>
-              <w:instrText xml:space="preserve"> PAGEREF _Toc105574792 \h </w:instrText>
+              <w:instrText xml:space="preserve"> PAGEREF _Toc106955106 \h </w:instrText>
             </w:r>
             <w:r>
               <w:rPr>
@@ -3049,7 +3049,7 @@
                 <w:noProof/>
                 <w:webHidden/>
               </w:rPr>
-              <w:t>10</w:t>
+              <w:t>11</w:t>
             </w:r>
             <w:r>
               <w:rPr>
@@ -3074,7 +3074,7 @@
               <w:lang w:eastAsia="en-GB"/>
             </w:rPr>
           </w:pPr>
-          <w:hyperlink w:anchor="_Toc105574793" w:history="1">
+          <w:hyperlink w:anchor="_Toc106955107" w:history="1">
             <w:r>
               <w:rPr>
                 <w:rStyle w:val="Hyperlink"/>
@@ -3101,7 +3101,7 @@
                 <w:noProof/>
                 <w:webHidden/>
               </w:rPr>
-              <w:instrText xml:space="preserve"> PAGEREF _Toc105574793 \h </w:instrText>
+              <w:instrText xml:space="preserve"> PAGEREF _Toc106955107 \h </w:instrText>
             </w:r>
             <w:r>
               <w:rPr>
@@ -3146,7 +3146,7 @@
               <w:lang w:eastAsia="en-GB"/>
             </w:rPr>
           </w:pPr>
-          <w:hyperlink w:anchor="_Toc105574794" w:history="1">
+          <w:hyperlink w:anchor="_Toc106955108" w:history="1">
             <w:r>
               <w:rPr>
                 <w:rStyle w:val="Hyperlink"/>
@@ -3173,7 +3173,7 @@
                 <w:noProof/>
                 <w:webHidden/>
               </w:rPr>
-              <w:instrText xml:space="preserve"> PAGEREF _Toc105574794 \h </w:instrText>
+              <w:instrText xml:space="preserve"> PAGEREF _Toc106955108 \h </w:instrText>
             </w:r>
             <w:r>
               <w:rPr>
@@ -3215,7 +3215,7 @@
               <w:lang w:eastAsia="en-GB"/>
             </w:rPr>
           </w:pPr>
-          <w:hyperlink w:anchor="_Toc105574795" w:history="1">
+          <w:hyperlink w:anchor="_Toc106955109" w:history="1">
             <w:r>
               <w:rPr>
                 <w:rStyle w:val="Hyperlink"/>
@@ -3242,7 +3242,7 @@
                 <w:noProof/>
                 <w:webHidden/>
               </w:rPr>
-              <w:instrText xml:space="preserve"> PAGEREF _Toc105574795 \h </w:instrText>
+              <w:instrText xml:space="preserve"> PAGEREF _Toc106955109 \h </w:instrText>
             </w:r>
             <w:r>
               <w:rPr>
@@ -3262,7 +3262,7 @@
                 <w:noProof/>
                 <w:webHidden/>
               </w:rPr>
-              <w:t>12</w:t>
+              <w:t>13</w:t>
             </w:r>
             <w:r>
               <w:rPr>
@@ -3287,7 +3287,7 @@
               <w:lang w:eastAsia="en-GB"/>
             </w:rPr>
           </w:pPr>
-          <w:hyperlink w:anchor="_Toc105574796" w:history="1">
+          <w:hyperlink w:anchor="_Toc106955110" w:history="1">
             <w:r>
               <w:rPr>
                 <w:rStyle w:val="Hyperlink"/>
@@ -3314,7 +3314,7 @@
                 <w:noProof/>
                 <w:webHidden/>
               </w:rPr>
-              <w:instrText xml:space="preserve"> PAGEREF _Toc105574796 \h </w:instrText>
+              <w:instrText xml:space="preserve"> PAGEREF _Toc106955110 \h </w:instrText>
             </w:r>
             <w:r>
               <w:rPr>
@@ -3334,7 +3334,7 @@
                 <w:noProof/>
                 <w:webHidden/>
               </w:rPr>
-              <w:t>12</w:t>
+              <w:t>13</w:t>
             </w:r>
             <w:r>
               <w:rPr>
@@ -3359,7 +3359,7 @@
               <w:lang w:eastAsia="en-GB"/>
             </w:rPr>
           </w:pPr>
-          <w:hyperlink w:anchor="_Toc105574797" w:history="1">
+          <w:hyperlink w:anchor="_Toc106955111" w:history="1">
             <w:r>
               <w:rPr>
                 <w:rStyle w:val="Hyperlink"/>
@@ -3386,7 +3386,7 @@
                 <w:noProof/>
                 <w:webHidden/>
               </w:rPr>
-              <w:instrText xml:space="preserve"> PAGEREF _Toc105574797 \h </w:instrText>
+              <w:instrText xml:space="preserve"> PAGEREF _Toc106955111 \h </w:instrText>
             </w:r>
             <w:r>
               <w:rPr>
@@ -3406,7 +3406,7 @@
                 <w:noProof/>
                 <w:webHidden/>
               </w:rPr>
-              <w:t>12</w:t>
+              <w:t>14</w:t>
             </w:r>
             <w:r>
               <w:rPr>
@@ -3431,7 +3431,7 @@
               <w:lang w:eastAsia="en-GB"/>
             </w:rPr>
           </w:pPr>
-          <w:hyperlink w:anchor="_Toc105574798" w:history="1">
+          <w:hyperlink w:anchor="_Toc106955112" w:history="1">
             <w:r>
               <w:rPr>
                 <w:rStyle w:val="Hyperlink"/>
@@ -3458,7 +3458,7 @@
                 <w:noProof/>
                 <w:webHidden/>
               </w:rPr>
-              <w:instrText xml:space="preserve"> PAGEREF _Toc105574798 \h </w:instrText>
+              <w:instrText xml:space="preserve"> PAGEREF _Toc106955112 \h </w:instrText>
             </w:r>
             <w:r>
               <w:rPr>
@@ -3478,7 +3478,7 @@
                 <w:noProof/>
                 <w:webHidden/>
               </w:rPr>
-              <w:t>12</w:t>
+              <w:t>18</w:t>
             </w:r>
             <w:r>
               <w:rPr>
@@ -3503,7 +3503,7 @@
               <w:lang w:eastAsia="en-GB"/>
             </w:rPr>
           </w:pPr>
-          <w:hyperlink w:anchor="_Toc105574799" w:history="1">
+          <w:hyperlink w:anchor="_Toc106955113" w:history="1">
             <w:r>
               <w:rPr>
                 <w:rStyle w:val="Hyperlink"/>
@@ -3530,7 +3530,7 @@
                 <w:noProof/>
                 <w:webHidden/>
               </w:rPr>
-              <w:instrText xml:space="preserve"> PAGEREF _Toc105574799 \h </w:instrText>
+              <w:instrText xml:space="preserve"> PAGEREF _Toc106955113 \h </w:instrText>
             </w:r>
             <w:r>
               <w:rPr>
@@ -3550,7 +3550,7 @@
                 <w:noProof/>
                 <w:webHidden/>
               </w:rPr>
-              <w:t>12</w:t>
+              <w:t>18</w:t>
             </w:r>
             <w:r>
               <w:rPr>
@@ -3575,7 +3575,7 @@
               <w:lang w:eastAsia="en-GB"/>
             </w:rPr>
           </w:pPr>
-          <w:hyperlink w:anchor="_Toc105574800" w:history="1">
+          <w:hyperlink w:anchor="_Toc106955114" w:history="1">
             <w:r>
               <w:rPr>
                 <w:rStyle w:val="Hyperlink"/>
@@ -3602,7 +3602,7 @@
                 <w:noProof/>
                 <w:webHidden/>
               </w:rPr>
-              <w:instrText xml:space="preserve"> PAGEREF _Toc105574800 \h </w:instrText>
+              <w:instrText xml:space="preserve"> PAGEREF _Toc106955114 \h </w:instrText>
             </w:r>
             <w:r>
               <w:rPr>
@@ -3622,7 +3622,7 @@
                 <w:noProof/>
                 <w:webHidden/>
               </w:rPr>
-              <w:t>12</w:t>
+              <w:t>18</w:t>
             </w:r>
             <w:r>
               <w:rPr>
@@ -3647,7 +3647,7 @@
               <w:lang w:eastAsia="en-GB"/>
             </w:rPr>
           </w:pPr>
-          <w:hyperlink w:anchor="_Toc105574801" w:history="1">
+          <w:hyperlink w:anchor="_Toc106955115" w:history="1">
             <w:r>
               <w:rPr>
                 <w:rStyle w:val="Hyperlink"/>
@@ -3674,7 +3674,7 @@
                 <w:noProof/>
                 <w:webHidden/>
               </w:rPr>
-              <w:instrText xml:space="preserve"> PAGEREF _Toc105574801 \h </w:instrText>
+              <w:instrText xml:space="preserve"> PAGEREF _Toc106955115 \h </w:instrText>
             </w:r>
             <w:r>
               <w:rPr>
@@ -3694,7 +3694,7 @@
                 <w:noProof/>
                 <w:webHidden/>
               </w:rPr>
-              <w:t>12</w:t>
+              <w:t>18</w:t>
             </w:r>
             <w:r>
               <w:rPr>
@@ -3719,7 +3719,7 @@
               <w:lang w:eastAsia="en-GB"/>
             </w:rPr>
           </w:pPr>
-          <w:hyperlink w:anchor="_Toc105574802" w:history="1">
+          <w:hyperlink w:anchor="_Toc106955116" w:history="1">
             <w:r>
               <w:rPr>
                 <w:rStyle w:val="Hyperlink"/>
@@ -3746,7 +3746,7 @@
                 <w:noProof/>
                 <w:webHidden/>
               </w:rPr>
-              <w:instrText xml:space="preserve"> PAGEREF _Toc105574802 \h </w:instrText>
+              <w:instrText xml:space="preserve"> PAGEREF _Toc106955116 \h </w:instrText>
             </w:r>
             <w:r>
               <w:rPr>
@@ -3766,7 +3766,7 @@
                 <w:noProof/>
                 <w:webHidden/>
               </w:rPr>
-              <w:t>12</w:t>
+              <w:t>18</w:t>
             </w:r>
             <w:r>
               <w:rPr>
@@ -3791,7 +3791,7 @@
               <w:lang w:eastAsia="en-GB"/>
             </w:rPr>
           </w:pPr>
-          <w:hyperlink w:anchor="_Toc105574803" w:history="1">
+          <w:hyperlink w:anchor="_Toc106955117" w:history="1">
             <w:r>
               <w:rPr>
                 <w:rStyle w:val="Hyperlink"/>
@@ -3818,7 +3818,7 @@
                 <w:noProof/>
                 <w:webHidden/>
               </w:rPr>
-              <w:instrText xml:space="preserve"> PAGEREF _Toc105574803 \h </w:instrText>
+              <w:instrText xml:space="preserve"> PAGEREF _Toc106955117 \h </w:instrText>
             </w:r>
             <w:r>
               <w:rPr>
@@ -3838,7 +3838,7 @@
                 <w:noProof/>
                 <w:webHidden/>
               </w:rPr>
-              <w:t>12</w:t>
+              <w:t>18</w:t>
             </w:r>
             <w:r>
               <w:rPr>
@@ -3860,7 +3860,7 @@
               <w:lang w:eastAsia="en-GB"/>
             </w:rPr>
           </w:pPr>
-          <w:hyperlink w:anchor="_Toc105574804" w:history="1">
+          <w:hyperlink w:anchor="_Toc106955118" w:history="1">
             <w:r>
               <w:rPr>
                 <w:rStyle w:val="Hyperlink"/>
@@ -3887,7 +3887,7 @@
                 <w:noProof/>
                 <w:webHidden/>
               </w:rPr>
-              <w:instrText xml:space="preserve"> PAGEREF _Toc105574804 \h </w:instrText>
+              <w:instrText xml:space="preserve"> PAGEREF _Toc106955118 \h </w:instrText>
             </w:r>
             <w:r>
               <w:rPr>
@@ -3907,7 +3907,7 @@
                 <w:noProof/>
                 <w:webHidden/>
               </w:rPr>
-              <w:t>13</w:t>
+              <w:t>19</w:t>
             </w:r>
             <w:r>
               <w:rPr>
@@ -3932,7 +3932,7 @@
               <w:lang w:eastAsia="en-GB"/>
             </w:rPr>
           </w:pPr>
-          <w:hyperlink w:anchor="_Toc105574805" w:history="1">
+          <w:hyperlink w:anchor="_Toc106955119" w:history="1">
             <w:r>
               <w:rPr>
                 <w:rStyle w:val="Hyperlink"/>
@@ -3959,7 +3959,7 @@
                 <w:noProof/>
                 <w:webHidden/>
               </w:rPr>
-              <w:instrText xml:space="preserve"> PAGEREF _Toc105574805 \h </w:instrText>
+              <w:instrText xml:space="preserve"> PAGEREF _Toc106955119 \h </w:instrText>
             </w:r>
             <w:r>
               <w:rPr>
@@ -3979,7 +3979,7 @@
                 <w:noProof/>
                 <w:webHidden/>
               </w:rPr>
-              <w:t>13</w:t>
+              <w:t>19</w:t>
             </w:r>
             <w:r>
               <w:rPr>
@@ -4004,7 +4004,7 @@
               <w:lang w:eastAsia="en-GB"/>
             </w:rPr>
           </w:pPr>
-          <w:hyperlink w:anchor="_Toc105574806" w:history="1">
+          <w:hyperlink w:anchor="_Toc106955120" w:history="1">
             <w:r>
               <w:rPr>
                 <w:rStyle w:val="Hyperlink"/>
@@ -4031,7 +4031,7 @@
                 <w:noProof/>
                 <w:webHidden/>
               </w:rPr>
-              <w:instrText xml:space="preserve"> PAGEREF _Toc105574806 \h </w:instrText>
+              <w:instrText xml:space="preserve"> PAGEREF _Toc106955120 \h </w:instrText>
             </w:r>
             <w:r>
               <w:rPr>
@@ -4051,7 +4051,7 @@
                 <w:noProof/>
                 <w:webHidden/>
               </w:rPr>
-              <w:t>13</w:t>
+              <w:t>19</w:t>
             </w:r>
             <w:r>
               <w:rPr>
@@ -4073,7 +4073,7 @@
               <w:lang w:eastAsia="en-GB"/>
             </w:rPr>
           </w:pPr>
-          <w:hyperlink w:anchor="_Toc105574807" w:history="1">
+          <w:hyperlink w:anchor="_Toc106955121" w:history="1">
             <w:r>
               <w:rPr>
                 <w:rStyle w:val="Hyperlink"/>
@@ -4100,7 +4100,7 @@
                 <w:noProof/>
                 <w:webHidden/>
               </w:rPr>
-              <w:instrText xml:space="preserve"> PAGEREF _Toc105574807 \h </w:instrText>
+              <w:instrText xml:space="preserve"> PAGEREF _Toc106955121 \h </w:instrText>
             </w:r>
             <w:r>
               <w:rPr>
@@ -4120,7 +4120,7 @@
                 <w:noProof/>
                 <w:webHidden/>
               </w:rPr>
-              <w:t>14</w:t>
+              <w:t>20</w:t>
             </w:r>
             <w:r>
               <w:rPr>
@@ -4145,7 +4145,7 @@
               <w:lang w:eastAsia="en-GB"/>
             </w:rPr>
           </w:pPr>
-          <w:hyperlink w:anchor="_Toc105574808" w:history="1">
+          <w:hyperlink w:anchor="_Toc106955122" w:history="1">
             <w:r>
               <w:rPr>
                 <w:rStyle w:val="Hyperlink"/>
@@ -4172,7 +4172,7 @@
                 <w:noProof/>
                 <w:webHidden/>
               </w:rPr>
-              <w:instrText xml:space="preserve"> PAGEREF _Toc105574808 \h </w:instrText>
+              <w:instrText xml:space="preserve"> PAGEREF _Toc106955122 \h </w:instrText>
             </w:r>
             <w:r>
               <w:rPr>
@@ -4192,7 +4192,7 @@
                 <w:noProof/>
                 <w:webHidden/>
               </w:rPr>
-              <w:t>14</w:t>
+              <w:t>20</w:t>
             </w:r>
             <w:r>
               <w:rPr>
@@ -4217,7 +4217,7 @@
               <w:lang w:eastAsia="en-GB"/>
             </w:rPr>
           </w:pPr>
-          <w:hyperlink w:anchor="_Toc105574809" w:history="1">
+          <w:hyperlink w:anchor="_Toc106955123" w:history="1">
             <w:r>
               <w:rPr>
                 <w:rStyle w:val="Hyperlink"/>
@@ -4244,7 +4244,7 @@
                 <w:noProof/>
                 <w:webHidden/>
               </w:rPr>
-              <w:instrText xml:space="preserve"> PAGEREF _Toc105574809 \h </w:instrText>
+              <w:instrText xml:space="preserve"> PAGEREF _Toc106955123 \h </w:instrText>
             </w:r>
             <w:r>
               <w:rPr>
@@ -4264,7 +4264,7 @@
                 <w:noProof/>
                 <w:webHidden/>
               </w:rPr>
-              <w:t>14</w:t>
+              <w:t>20</w:t>
             </w:r>
             <w:r>
               <w:rPr>
@@ -4286,7 +4286,7 @@
               <w:lang w:eastAsia="en-GB"/>
             </w:rPr>
           </w:pPr>
-          <w:hyperlink w:anchor="_Toc105574810" w:history="1">
+          <w:hyperlink w:anchor="_Toc106955124" w:history="1">
             <w:r>
               <w:rPr>
                 <w:rStyle w:val="Hyperlink"/>
@@ -4313,7 +4313,7 @@
                 <w:noProof/>
                 <w:webHidden/>
               </w:rPr>
-              <w:instrText xml:space="preserve"> PAGEREF _Toc105574810 \h </w:instrText>
+              <w:instrText xml:space="preserve"> PAGEREF _Toc106955124 \h </w:instrText>
             </w:r>
             <w:r>
               <w:rPr>
@@ -4333,7 +4333,7 @@
                 <w:noProof/>
                 <w:webHidden/>
               </w:rPr>
-              <w:t>15</w:t>
+              <w:t>21</w:t>
             </w:r>
             <w:r>
               <w:rPr>
@@ -4355,7 +4355,7 @@
               <w:lang w:eastAsia="en-GB"/>
             </w:rPr>
           </w:pPr>
-          <w:hyperlink w:anchor="_Toc105574811" w:history="1">
+          <w:hyperlink w:anchor="_Toc106955125" w:history="1">
             <w:r>
               <w:rPr>
                 <w:rStyle w:val="Hyperlink"/>
@@ -4382,7 +4382,7 @@
                 <w:noProof/>
                 <w:webHidden/>
               </w:rPr>
-              <w:instrText xml:space="preserve"> PAGEREF _Toc105574811 \h </w:instrText>
+              <w:instrText xml:space="preserve"> PAGEREF _Toc106955125 \h </w:instrText>
             </w:r>
             <w:r>
               <w:rPr>
@@ -4402,7 +4402,7 @@
                 <w:noProof/>
                 <w:webHidden/>
               </w:rPr>
-              <w:t>16</w:t>
+              <w:t>22</w:t>
             </w:r>
             <w:r>
               <w:rPr>
@@ -4432,7 +4432,7 @@
       <w:r>
         <w:br w:type="page"/>
       </w:r>
-      <w:bookmarkStart w:id="0" w:name="_Toc105574764"/>
+      <w:bookmarkStart w:id="0" w:name="_Toc106955078"/>
       <w:r>
         <w:lastRenderedPageBreak/>
         <w:t>Analysis</w:t>
@@ -4443,7 +4443,7 @@
       <w:pPr>
         <w:pStyle w:val="Heading2"/>
       </w:pPr>
-      <w:bookmarkStart w:id="1" w:name="_Toc105574765"/>
+      <w:bookmarkStart w:id="1" w:name="_Toc106955079"/>
       <w:r>
         <w:t>Defining a problem</w:t>
       </w:r>
@@ -4551,7 +4551,7 @@
       <w:pPr>
         <w:pStyle w:val="Heading2"/>
       </w:pPr>
-      <w:bookmarkStart w:id="2" w:name="_Toc105574766"/>
+      <w:bookmarkStart w:id="2" w:name="_Toc106955080"/>
       <w:r>
         <w:t>Stakeholders</w:t>
       </w:r>
@@ -4561,7 +4561,7 @@
       <w:pPr>
         <w:pStyle w:val="Heading3"/>
       </w:pPr>
-      <w:bookmarkStart w:id="3" w:name="_Toc105574767"/>
+      <w:bookmarkStart w:id="3" w:name="_Toc106955081"/>
       <w:r>
         <w:t>Stakeholder 1: Someone selling their camera for the first time</w:t>
       </w:r>
@@ -4588,7 +4588,7 @@
       <w:pPr>
         <w:pStyle w:val="Heading3"/>
       </w:pPr>
-      <w:bookmarkStart w:id="4" w:name="_Toc105574768"/>
+      <w:bookmarkStart w:id="4" w:name="_Toc106955082"/>
       <w:r>
         <w:t>Stakeholder 2: Someone looking to buy a camera for specific needs</w:t>
       </w:r>
@@ -4624,7 +4624,7 @@
       <w:pPr>
         <w:pStyle w:val="Heading2"/>
       </w:pPr>
-      <w:bookmarkStart w:id="5" w:name="_Toc105574769"/>
+      <w:bookmarkStart w:id="5" w:name="_Toc106955083"/>
       <w:r>
         <w:t>Why the program is suited to computational methods</w:t>
       </w:r>
@@ -4668,7 +4668,7 @@
           <w:lang w:eastAsia="en-GB"/>
         </w:rPr>
       </w:pPr>
-      <w:bookmarkStart w:id="6" w:name="_Toc105574770"/>
+      <w:bookmarkStart w:id="6" w:name="_Toc106955084"/>
       <w:r>
         <w:rPr>
           <w:lang w:eastAsia="en-GB"/>
@@ -4682,7 +4682,7 @@
       <w:pPr>
         <w:pStyle w:val="Heading3"/>
       </w:pPr>
-      <w:bookmarkStart w:id="7" w:name="_Toc105574771"/>
+      <w:bookmarkStart w:id="7" w:name="_Toc106955085"/>
       <w:r>
         <w:t>Thinking abstractly</w:t>
       </w:r>
@@ -4700,7 +4700,7 @@
       <w:pPr>
         <w:pStyle w:val="Heading3"/>
       </w:pPr>
-      <w:bookmarkStart w:id="8" w:name="_Toc105574772"/>
+      <w:bookmarkStart w:id="8" w:name="_Toc106955086"/>
       <w:r>
         <w:t>Thinking ahead</w:t>
       </w:r>
@@ -4724,7 +4724,7 @@
           <w:lang w:eastAsia="en-GB"/>
         </w:rPr>
       </w:pPr>
-      <w:bookmarkStart w:id="9" w:name="_Toc105574773"/>
+      <w:bookmarkStart w:id="9" w:name="_Toc106955087"/>
       <w:r>
         <w:rPr>
           <w:lang w:eastAsia="en-GB"/>
@@ -4843,7 +4843,7 @@
           <w:lang w:eastAsia="en-GB"/>
         </w:rPr>
       </w:pPr>
-      <w:bookmarkStart w:id="10" w:name="_Toc105574774"/>
+      <w:bookmarkStart w:id="10" w:name="_Toc106955088"/>
       <w:r>
         <w:rPr>
           <w:lang w:eastAsia="en-GB"/>
@@ -4908,7 +4908,7 @@
           <w:lang w:eastAsia="en-GB"/>
         </w:rPr>
       </w:pPr>
-      <w:bookmarkStart w:id="11" w:name="_Toc105574775"/>
+      <w:bookmarkStart w:id="11" w:name="_Toc106955089"/>
       <w:r>
         <w:rPr>
           <w:lang w:eastAsia="en-GB"/>
@@ -4957,11 +4957,12 @@
           <w:lang w:eastAsia="en-GB"/>
         </w:rPr>
       </w:pPr>
-      <w:bookmarkStart w:id="12" w:name="_Toc105574776"/>
+      <w:bookmarkStart w:id="12" w:name="_Toc106955090"/>
       <w:r>
         <w:rPr>
           <w:lang w:eastAsia="en-GB"/>
         </w:rPr>
+        <w:lastRenderedPageBreak/>
         <w:t>Thinking concurrently</w:t>
       </w:r>
       <w:bookmarkEnd w:id="12"/>
@@ -4988,14 +4989,7 @@
         <w:rPr>
           <w:lang w:eastAsia="en-GB"/>
         </w:rPr>
-        <w:t xml:space="preserve">is finished at the end of the time period, </w:t>
-      </w:r>
-      <w:r>
-        <w:rPr>
-          <w:lang w:eastAsia="en-GB"/>
-        </w:rPr>
-        <w:lastRenderedPageBreak/>
-        <w:t xml:space="preserve">the bidding will need to be closed. </w:t>
+        <w:t xml:space="preserve">is finished at the end of the time period, the bidding will need to be closed. </w:t>
       </w:r>
       <w:proofErr w:type="gramStart"/>
       <w:r>
@@ -5058,7 +5052,7 @@
       <w:pPr>
         <w:pStyle w:val="Heading2"/>
       </w:pPr>
-      <w:bookmarkStart w:id="13" w:name="_Toc105574777"/>
+      <w:bookmarkStart w:id="13" w:name="_Toc106955091"/>
       <w:r>
         <w:t>Research</w:t>
       </w:r>
@@ -5068,7 +5062,7 @@
       <w:pPr>
         <w:pStyle w:val="Heading3"/>
       </w:pPr>
-      <w:bookmarkStart w:id="14" w:name="_Toc105574778"/>
+      <w:bookmarkStart w:id="14" w:name="_Toc106955092"/>
       <w:r>
         <w:t xml:space="preserve">Existing solution: </w:t>
       </w:r>
@@ -5169,7 +5163,7 @@
       <w:pPr>
         <w:pStyle w:val="Caption"/>
       </w:pPr>
-      <w:bookmarkStart w:id="15" w:name="_Toc103759030"/>
+      <w:bookmarkStart w:id="15" w:name="_Toc106783681"/>
       <w:r>
         <w:t xml:space="preserve">Figure </w:t>
       </w:r>
@@ -5210,16 +5204,13 @@
         <w:pStyle w:val="Heading4"/>
       </w:pPr>
       <w:r>
+        <w:lastRenderedPageBreak/>
         <w:t>Disadvantages</w:t>
       </w:r>
     </w:p>
     <w:p>
       <w:r>
-        <w:t xml:space="preserve">eBay is not specifically built with the buying and selling of photography gear in mind. One issue that the user might face when trying to sell is that pricing the camera can be difficult since there is no </w:t>
-      </w:r>
-      <w:r>
-        <w:lastRenderedPageBreak/>
-        <w:t>recommendation to how the user should price the camera, this therefore means that sales can be difficult. Another disadvantage of the site is that there isn’t any information for the user to browse when searching for a camera in order to see if the device will have the right specifications for the intended use case.</w:t>
+        <w:t>eBay is not specifically built with the buying and selling of photography gear in mind. One issue that the user might face when trying to sell is that pricing the camera can be difficult since there is no recommendation to how the user should price the camera, this therefore means that sales can be difficult. Another disadvantage of the site is that there isn’t any information for the user to browse when searching for a camera in order to see if the device will have the right specifications for the intended use case.</w:t>
       </w:r>
     </w:p>
     <w:p>
@@ -5239,7 +5230,7 @@
       <w:pPr>
         <w:pStyle w:val="Heading3"/>
       </w:pPr>
-      <w:bookmarkStart w:id="16" w:name="_Toc105574779"/>
+      <w:bookmarkStart w:id="16" w:name="_Toc106955093"/>
       <w:r>
         <w:t>Existing solution 2: MPB</w:t>
       </w:r>
@@ -5343,7 +5334,7 @@
       <w:pPr>
         <w:pStyle w:val="Caption"/>
       </w:pPr>
-      <w:bookmarkStart w:id="17" w:name="_Toc103759031"/>
+      <w:bookmarkStart w:id="17" w:name="_Toc106783682"/>
       <w:r>
         <w:t xml:space="preserve">Figure </w:t>
       </w:r>
@@ -5373,7 +5364,11 @@
         <w:t xml:space="preserve">One feature that the site does well is that it allows the </w:t>
       </w:r>
       <w:r>
-        <w:t>user to easily see what condition the camera is in. One issue with buying second hand is that people can be vague about what state the gear is in. This alleviates the issue by providing a simple solution that people can understand, this is also standardised across the site. Another advantage is that all the listings for a particular camera are in the same place, the user can search for a camera, say ‘D3500’ and see all the listings for that model. This makes finding the specific camera to buy much easier.</w:t>
+        <w:t xml:space="preserve">user to easily see what condition the camera is in. One issue with buying second hand is that people can be vague about what state the gear is in. This alleviates the issue by providing a simple solution that people can understand, this is also standardised across the site. Another advantage is that all the listings for a particular camera are in </w:t>
+      </w:r>
+      <w:r>
+        <w:lastRenderedPageBreak/>
+        <w:t>the same place, the user can search for a camera, say ‘D3500’ and see all the listings for that model. This makes finding the specific camera to buy much easier.</w:t>
       </w:r>
     </w:p>
     <w:p>
@@ -5392,11 +5387,7 @@
         <w:t>This means that a buyer that is unsure in what they are buying doesn’t have an easy point of contact</w:t>
       </w:r>
       <w:r>
-        <w:t xml:space="preserve"> should they </w:t>
-      </w:r>
-      <w:r>
-        <w:lastRenderedPageBreak/>
-        <w:t xml:space="preserve">want to query the on the product. This means that should they be unsure they </w:t>
+        <w:t xml:space="preserve"> should they want to query the on the product. This means that should they be unsure they </w:t>
       </w:r>
       <w:r>
         <w:t>will have to go through a commercial help solution that doesn’t provide a personal experience to the user.</w:t>
@@ -5419,7 +5410,7 @@
       <w:pPr>
         <w:pStyle w:val="Heading3"/>
       </w:pPr>
-      <w:bookmarkStart w:id="18" w:name="_Toc105574780"/>
+      <w:bookmarkStart w:id="18" w:name="_Toc106955094"/>
       <w:r>
         <w:t xml:space="preserve">Existing solution 3: </w:t>
       </w:r>
@@ -5517,7 +5508,7 @@
       <w:pPr>
         <w:pStyle w:val="Caption"/>
       </w:pPr>
-      <w:bookmarkStart w:id="19" w:name="_Toc103759032"/>
+      <w:bookmarkStart w:id="19" w:name="_Toc106783683"/>
       <w:r>
         <w:t xml:space="preserve">Figure </w:t>
       </w:r>
@@ -5547,7 +5538,11 @@
         <w:t>One advantage is that London Camera Exchange allows the user to see the quality of the camera that they are buying. This is rated from 1-5 stars by the company when the camera is sent in, and the levels are standardised across the various branches. This means that the user will always know what quality the product will be should they choose to buy the item. Another advantage is that the site lists what accessories will come with the camera when it is purchased. This makes choosing which specific camera to buy easier.</w:t>
       </w:r>
       <w:r>
-        <w:t xml:space="preserve"> Another advantage is the site also sells photography gear aside from cameras and lenses which makes it easier for a user to get everything they might need for photography from one place.</w:t>
+        <w:t xml:space="preserve"> Another advantage is the site also sells photography gear aside from </w:t>
+      </w:r>
+      <w:r>
+        <w:lastRenderedPageBreak/>
+        <w:t>cameras and lenses which makes it easier for a user to get everything they might need for photography from one place.</w:t>
       </w:r>
     </w:p>
     <w:p>
@@ -5575,11 +5570,7 @@
         <w:t xml:space="preserve"> wait for a person in the shop to confirm the item is still available and to receive </w:t>
       </w:r>
       <w:r>
-        <w:t xml:space="preserve">an email back with a link to purchase the item. This is not good for the site as it makes it difficult for users to buy items and encourages them </w:t>
-      </w:r>
-      <w:r>
-        <w:lastRenderedPageBreak/>
-        <w:t>to look for easier solutions should they want to purchase an item.</w:t>
+        <w:t>an email back with a link to purchase the item. This is not good for the site as it makes it difficult for users to buy items and encourages them to look for easier solutions should they want to purchase an item.</w:t>
       </w:r>
       <w:r>
         <w:t xml:space="preserve"> This however does only apply for second hand purchases.</w:t>
@@ -5605,7 +5596,7 @@
       <w:pPr>
         <w:pStyle w:val="Heading2"/>
       </w:pPr>
-      <w:bookmarkStart w:id="20" w:name="_Toc105574781"/>
+      <w:bookmarkStart w:id="20" w:name="_Toc106955095"/>
       <w:r>
         <w:t>Interviews</w:t>
       </w:r>
@@ -5615,7 +5606,7 @@
       <w:pPr>
         <w:pStyle w:val="Heading3"/>
       </w:pPr>
-      <w:bookmarkStart w:id="21" w:name="_Toc105574782"/>
+      <w:bookmarkStart w:id="21" w:name="_Toc106955096"/>
       <w:r>
         <w:t>Stakeholder 1: Someone buying a new camera for the first time</w:t>
       </w:r>
@@ -5889,7 +5880,11 @@
         <w:pStyle w:val="ListParagraph"/>
       </w:pPr>
       <w:r>
-        <w:t>“I can’t seem to find the right website, every page I’ve looked at seems to have a downfall. The actual manufactures website doesn’t stock the product as I’m often looking at older gear. If I go to Amazon, the listing seems too expensive as if its listed still at new price. I’ve tried to use an auction website such as eBay but I’m struggling with the individual listings.”</w:t>
+        <w:t xml:space="preserve">“I can’t seem to find the right website, every page I’ve looked at seems to have a downfall. The actual manufactures website doesn’t stock the product as I’m often looking at older </w:t>
+      </w:r>
+      <w:r>
+        <w:lastRenderedPageBreak/>
+        <w:t>gear. If I go to Amazon, the listing seems too expensive as if its listed still at new price. I’ve tried to use an auction website such as eBay but I’m struggling with the individual listings.”</w:t>
       </w:r>
     </w:p>
     <w:p>
@@ -5945,7 +5940,6 @@
         <w:pStyle w:val="ListParagraph"/>
       </w:pPr>
       <w:r>
-        <w:lastRenderedPageBreak/>
         <w:t xml:space="preserve">“An ideal listing would be one with lots of images from all angels of the camera so that I can see what the condition is like. </w:t>
       </w:r>
       <w:r>
@@ -5987,7 +5981,7 @@
       <w:pPr>
         <w:pStyle w:val="Heading3"/>
       </w:pPr>
-      <w:bookmarkStart w:id="22" w:name="_Toc105574783"/>
+      <w:bookmarkStart w:id="22" w:name="_Toc106955097"/>
       <w:r>
         <w:t>Stakeholder 2: Someone looking to buy a camera for specific needs</w:t>
       </w:r>
@@ -6231,6 +6225,7 @@
           <w:b/>
           <w:bCs/>
         </w:rPr>
+        <w:lastRenderedPageBreak/>
         <w:t>Do you struggle with anything when it comes to selling second hand gear?</w:t>
       </w:r>
     </w:p>
@@ -6290,150 +6285,150 @@
       <w:pPr>
         <w:pStyle w:val="Heading2"/>
       </w:pPr>
-      <w:bookmarkStart w:id="23" w:name="_Toc105574784"/>
+      <w:bookmarkStart w:id="23" w:name="_Toc106955098"/>
+      <w:r>
+        <w:t>Features of proposed solution</w:t>
+      </w:r>
+      <w:bookmarkEnd w:id="23"/>
+    </w:p>
+    <w:p>
+      <w:pPr>
+        <w:pStyle w:val="Heading3"/>
+      </w:pPr>
+      <w:bookmarkStart w:id="24" w:name="_Toc106955099"/>
+      <w:r>
+        <w:t>User login system</w:t>
+      </w:r>
+      <w:bookmarkEnd w:id="24"/>
+    </w:p>
+    <w:p>
+      <w:r>
+        <w:t xml:space="preserve">The site will have the ability for users to sign up and then later log back in. This will be a required factor to access the site and to be able to bid on items. This will work through having the user enter their details, verifying them before adding them </w:t>
+      </w:r>
+      <w:r>
+        <w:t xml:space="preserve">to the database. When signing in the user will only have to enter their username and password which will allow them to log into the program.  </w:t>
+      </w:r>
+    </w:p>
+    <w:p>
+      <w:pPr>
+        <w:pStyle w:val="Heading3"/>
+      </w:pPr>
+      <w:bookmarkStart w:id="25" w:name="_Toc106955100"/>
+      <w:r>
+        <w:t>Search box</w:t>
+      </w:r>
+      <w:bookmarkEnd w:id="25"/>
+    </w:p>
+    <w:p>
+      <w:r>
+        <w:t>The website will have a search box that allows buyers to search for listings for a camera that they might want to buy. The query will be sent to a database and the relevant results will be sent back in the form of a table where the user will be allowed to</w:t>
+      </w:r>
+    </w:p>
+    <w:p>
+      <w:pPr>
+        <w:pStyle w:val="Heading3"/>
+      </w:pPr>
+      <w:bookmarkStart w:id="26" w:name="_Toc106955101"/>
+      <w:r>
+        <w:t>Price recommendation</w:t>
+      </w:r>
+      <w:bookmarkEnd w:id="26"/>
+    </w:p>
+    <w:p>
+      <w:r>
+        <w:t xml:space="preserve">When the user comes to sell their gear, they will be able to enter the make and model of their camera and it will return the average price of previously sold items. This will be based off the previously sold items </w:t>
+      </w:r>
+      <w:r>
+        <w:t xml:space="preserve">on the site for the camera. </w:t>
+      </w:r>
+      <w:r>
+        <w:t>This will support and help people who are new to selling camera gear.</w:t>
+      </w:r>
+    </w:p>
+    <w:p>
+      <w:pPr>
+        <w:pStyle w:val="Heading3"/>
+      </w:pPr>
+      <w:bookmarkStart w:id="27" w:name="_Toc106955102"/>
+      <w:r>
+        <w:t>Camera information on the listing</w:t>
+      </w:r>
+      <w:bookmarkEnd w:id="27"/>
+    </w:p>
+    <w:p>
+      <w:r>
+        <w:t xml:space="preserve">Using a database of cameras and their corresponding information, each listing will contain a table of the stats of the camera that is listed. This will be achieved through the user adding what camera they are selling as a requirement for the listing. This information can then be used to show the information for the </w:t>
+      </w:r>
+      <w:r>
+        <w:t xml:space="preserve">camera allowing for easier </w:t>
+      </w:r>
+      <w:r>
+        <w:t>comparison.</w:t>
+      </w:r>
+    </w:p>
+    <w:p>
+      <w:pPr>
+        <w:pStyle w:val="Heading3"/>
+      </w:pPr>
+      <w:bookmarkStart w:id="28" w:name="_Toc106955103"/>
+      <w:r>
+        <w:t>Similar listing</w:t>
+      </w:r>
+      <w:r>
+        <w:t>s</w:t>
+      </w:r>
+      <w:r>
+        <w:t xml:space="preserve"> shown below the main listing</w:t>
+      </w:r>
+      <w:bookmarkEnd w:id="28"/>
+    </w:p>
+    <w:p>
+      <w:r>
+        <w:t xml:space="preserve">Below </w:t>
+      </w:r>
+      <w:r>
+        <w:t>the listing that the user is viewing, similar listings of the same camera will be shown. This will allow the user to see other options when it comes to buying. This will enable users to browse other listings of the same camera that might be better quality or might contain more products.</w:t>
+      </w:r>
+    </w:p>
+    <w:p>
+      <w:pPr>
+        <w:pStyle w:val="Heading2"/>
+      </w:pPr>
+      <w:bookmarkStart w:id="29" w:name="_Toc106955104"/>
+      <w:r>
+        <w:t>Limitations of the proposed solution</w:t>
+      </w:r>
+      <w:bookmarkEnd w:id="29"/>
+    </w:p>
+    <w:p>
+      <w:r>
+        <w:t xml:space="preserve">One limitation of the system is that the price recommendation will require a substantial amount of sold listings in order to best work. The number of listings needed are unrealistic for the project which will mean that the price recommendation might not be the most accurate that it can be. </w:t>
+      </w:r>
+    </w:p>
+    <w:p>
+      <w:r>
+        <w:t>Another limitation for the project is that not every camera can be included in the information section. This is due to th</w:t>
+      </w:r>
+      <w:r>
+        <w:t xml:space="preserve">e vast number of cameras that there are in the world and so it will be unrealistic for every detail of every camera to be known. </w:t>
+      </w:r>
+    </w:p>
+    <w:p>
+      <w:pPr>
+        <w:pStyle w:val="Heading2"/>
+      </w:pPr>
+      <w:bookmarkStart w:id="30" w:name="_Toc106955105"/>
       <w:r>
         <w:lastRenderedPageBreak/>
-        <w:t>Features of proposed solution</w:t>
-      </w:r>
-      <w:bookmarkEnd w:id="23"/>
+        <w:t>Hardware and software requirements</w:t>
+      </w:r>
+      <w:bookmarkEnd w:id="30"/>
     </w:p>
     <w:p>
       <w:pPr>
         <w:pStyle w:val="Heading3"/>
       </w:pPr>
-      <w:bookmarkStart w:id="24" w:name="_Toc105574785"/>
-      <w:r>
-        <w:t>User login system</w:t>
-      </w:r>
-      <w:bookmarkEnd w:id="24"/>
-    </w:p>
-    <w:p>
-      <w:r>
-        <w:t xml:space="preserve">The site will have the ability for users to sign up and then later log back in. This will be a required factor to access the site and to be able to bid on items. This will work through having the user enter their details, verifying them before adding them </w:t>
-      </w:r>
-      <w:r>
-        <w:t xml:space="preserve">to the database. When signing in the user will only have to enter their username and password which will allow them to log into the program.  </w:t>
-      </w:r>
-    </w:p>
-    <w:p>
-      <w:pPr>
-        <w:pStyle w:val="Heading3"/>
-      </w:pPr>
-      <w:bookmarkStart w:id="25" w:name="_Toc105574786"/>
-      <w:r>
-        <w:t>Search box</w:t>
-      </w:r>
-      <w:bookmarkEnd w:id="25"/>
-    </w:p>
-    <w:p>
-      <w:r>
-        <w:t>The website will have a search box that allows buyers to search for listings for a camera that they might want to buy. The query will be sent to a database and the relevant results will be sent back in the form of a table where the user will be allowed to</w:t>
-      </w:r>
-    </w:p>
-    <w:p>
-      <w:pPr>
-        <w:pStyle w:val="Heading3"/>
-      </w:pPr>
-      <w:bookmarkStart w:id="26" w:name="_Toc105574787"/>
-      <w:r>
-        <w:t>Price recommendation</w:t>
-      </w:r>
-      <w:bookmarkEnd w:id="26"/>
-    </w:p>
-    <w:p>
-      <w:r>
-        <w:t xml:space="preserve">When the user comes to sell their gear, they will be able to enter the make and model of their camera and it will return the average price of previously sold items. This will be based off the previously sold items </w:t>
-      </w:r>
-      <w:r>
-        <w:t xml:space="preserve">on the site for the camera. </w:t>
-      </w:r>
-      <w:r>
-        <w:t>This will support and help people who are new to selling camera gear.</w:t>
-      </w:r>
-    </w:p>
-    <w:p>
-      <w:pPr>
-        <w:pStyle w:val="Heading3"/>
-      </w:pPr>
-      <w:bookmarkStart w:id="27" w:name="_Toc105574788"/>
-      <w:r>
-        <w:t>Camera information on the listing</w:t>
-      </w:r>
-      <w:bookmarkEnd w:id="27"/>
-    </w:p>
-    <w:p>
-      <w:r>
-        <w:t xml:space="preserve">Using a database of cameras and their corresponding information, each listing will contain a table of the stats of the camera that is listed. This will be achieved through the user adding what camera they are selling as a requirement for the listing. This information can then be used to show the information for the </w:t>
-      </w:r>
-      <w:r>
-        <w:t xml:space="preserve">camera allowing for easier </w:t>
-      </w:r>
-      <w:r>
-        <w:t>comparison.</w:t>
-      </w:r>
-    </w:p>
-    <w:p>
-      <w:pPr>
-        <w:pStyle w:val="Heading3"/>
-      </w:pPr>
-      <w:bookmarkStart w:id="28" w:name="_Toc105574789"/>
-      <w:r>
-        <w:t>Similar listing</w:t>
-      </w:r>
-      <w:r>
-        <w:t>s</w:t>
-      </w:r>
-      <w:r>
-        <w:t xml:space="preserve"> shown below the main listing</w:t>
-      </w:r>
-      <w:bookmarkEnd w:id="28"/>
-    </w:p>
-    <w:p>
-      <w:r>
-        <w:t xml:space="preserve">Below </w:t>
-      </w:r>
-      <w:r>
-        <w:t>the listing that the user is viewing, similar listings of the same camera will be shown. This will allow the user to see other options when it comes to buying. This will enable users to browse other listings of the same camera that might be better quality or might contain more products.</w:t>
-      </w:r>
-    </w:p>
-    <w:p>
-      <w:pPr>
-        <w:pStyle w:val="Heading2"/>
-      </w:pPr>
-      <w:bookmarkStart w:id="29" w:name="_Toc105574790"/>
-      <w:r>
-        <w:t>Limitations of the proposed solution</w:t>
-      </w:r>
-      <w:bookmarkEnd w:id="29"/>
-    </w:p>
-    <w:p>
-      <w:r>
-        <w:t xml:space="preserve">One limitation of the system is that the price recommendation will require a substantial amount of sold listings in order to best work. The number of listings needed are unrealistic for the project which will mean that the price recommendation might not be the most accurate that it can be. </w:t>
-      </w:r>
-    </w:p>
-    <w:p>
-      <w:r>
-        <w:t>Another limitation for the project is that not every camera can be included in the information section. This is due to th</w:t>
-      </w:r>
-      <w:r>
-        <w:t xml:space="preserve">e vast number of cameras that there are in the world and so it will be unrealistic for every detail of every camera to be known. </w:t>
-      </w:r>
-    </w:p>
-    <w:p>
-      <w:pPr>
-        <w:pStyle w:val="Heading2"/>
-      </w:pPr>
-      <w:bookmarkStart w:id="30" w:name="_Toc105574791"/>
-      <w:r>
-        <w:t>Hardware and software requirements</w:t>
-      </w:r>
-      <w:bookmarkEnd w:id="30"/>
-    </w:p>
-    <w:p>
-      <w:pPr>
-        <w:pStyle w:val="Heading3"/>
-      </w:pPr>
-      <w:bookmarkStart w:id="31" w:name="_Toc105574792"/>
+      <w:bookmarkStart w:id="31" w:name="_Toc106955106"/>
       <w:r>
         <w:t>Development</w:t>
       </w:r>
@@ -6639,9 +6634,8 @@
       <w:pPr>
         <w:pStyle w:val="Heading3"/>
       </w:pPr>
-      <w:bookmarkStart w:id="32" w:name="_Toc105574793"/>
-      <w:r>
-        <w:lastRenderedPageBreak/>
+      <w:bookmarkStart w:id="32" w:name="_Toc106955107"/>
+      <w:r>
         <w:t xml:space="preserve">Project </w:t>
       </w:r>
       <w:r>
@@ -6740,7 +6734,7 @@
           <w:lang w:eastAsia="en-GB"/>
         </w:rPr>
       </w:pPr>
-      <w:bookmarkStart w:id="33" w:name="_Toc105574794"/>
+      <w:bookmarkStart w:id="33" w:name="_Toc106955108"/>
       <w:r>
         <w:t>Success criteria</w:t>
       </w:r>
@@ -6828,7 +6822,7 @@
                 <w:bCs/>
                 <w:lang w:eastAsia="en-GB"/>
               </w:rPr>
-              <w:t>Success Criteria</w:t>
+              <w:t>Criteria</w:t>
             </w:r>
           </w:p>
         </w:tc>
@@ -7252,6 +7246,7 @@
               <w:rPr>
                 <w:lang w:eastAsia="en-GB"/>
               </w:rPr>
+              <w:lastRenderedPageBreak/>
               <w:t>All the information on the camera is retrieved using the query</w:t>
             </w:r>
             <w:r>
@@ -7460,7 +7455,6 @@
               <w:rPr>
                 <w:lang w:eastAsia="en-GB"/>
               </w:rPr>
-              <w:lastRenderedPageBreak/>
               <w:t xml:space="preserve">When the listing has finished </w:t>
             </w:r>
             <w:r>
@@ -7871,8 +7865,9 @@
       <w:pPr>
         <w:pStyle w:val="Heading1"/>
       </w:pPr>
-      <w:bookmarkStart w:id="34" w:name="_Toc105574795"/>
-      <w:r>
+      <w:bookmarkStart w:id="34" w:name="_Toc106955109"/>
+      <w:r>
+        <w:lastRenderedPageBreak/>
         <w:t>Design</w:t>
       </w:r>
       <w:bookmarkEnd w:id="34"/>
@@ -7881,63 +7876,670 @@
       <w:pPr>
         <w:pStyle w:val="Heading2"/>
       </w:pPr>
-      <w:bookmarkStart w:id="35" w:name="_Toc105574796"/>
+      <w:bookmarkStart w:id="35" w:name="_Toc106955110"/>
       <w:r>
         <w:t>Systems diagram</w:t>
       </w:r>
       <w:bookmarkEnd w:id="35"/>
     </w:p>
     <w:p>
+      <w:r>
+        <w:rPr>
+          <w:noProof/>
+        </w:rPr>
+        <w:drawing>
+          <wp:inline distT="0" distB="0" distL="0" distR="0" wp14:anchorId="15605D3D" wp14:editId="048A817D">
+            <wp:extent cx="5731510" cy="4575175"/>
+            <wp:effectExtent l="0" t="0" r="0" b="0"/>
+            <wp:docPr id="2" name="Graphic 2"/>
+            <wp:cNvGraphicFramePr>
+              <a:graphicFrameLocks xmlns:a="http://schemas.openxmlformats.org/drawingml/2006/main" noChangeAspect="1"/>
+            </wp:cNvGraphicFramePr>
+            <a:graphic xmlns:a="http://schemas.openxmlformats.org/drawingml/2006/main">
+              <a:graphicData uri="http://schemas.openxmlformats.org/drawingml/2006/picture">
+                <pic:pic xmlns:pic="http://schemas.openxmlformats.org/drawingml/2006/picture">
+                  <pic:nvPicPr>
+                    <pic:cNvPr id="2" name="Graphic 2"/>
+                    <pic:cNvPicPr/>
+                  </pic:nvPicPr>
+                  <pic:blipFill>
+                    <a:blip r:embed="rId13" cstate="print">
+                      <a:extLst>
+                        <a:ext uri="{28A0092B-C50C-407E-A947-70E740481C1C}">
+                          <a14:useLocalDpi xmlns:a14="http://schemas.microsoft.com/office/drawing/2010/main" val="0"/>
+                        </a:ext>
+                        <a:ext uri="{96DAC541-7B7A-43D3-8B79-37D633B846F1}">
+                          <asvg:svgBlip xmlns:asvg="http://schemas.microsoft.com/office/drawing/2016/SVG/main" r:embed="rId14"/>
+                        </a:ext>
+                      </a:extLst>
+                    </a:blip>
+                    <a:stretch>
+                      <a:fillRect/>
+                    </a:stretch>
+                  </pic:blipFill>
+                  <pic:spPr>
+                    <a:xfrm>
+                      <a:off x="0" y="0"/>
+                      <a:ext cx="5731510" cy="4575175"/>
+                    </a:xfrm>
+                    <a:prstGeom prst="rect">
+                      <a:avLst/>
+                    </a:prstGeom>
+                  </pic:spPr>
+                </pic:pic>
+              </a:graphicData>
+            </a:graphic>
+          </wp:inline>
+        </w:drawing>
+      </w:r>
+    </w:p>
+    <w:p>
+      <w:r>
+        <w:t xml:space="preserve">For the systems diagram, I </w:t>
+      </w:r>
+    </w:p>
+    <w:p>
       <w:pPr>
         <w:pStyle w:val="Heading3"/>
       </w:pPr>
-      <w:bookmarkStart w:id="36" w:name="_Toc105574797"/>
-      <w:r>
+    </w:p>
+    <w:p>
+      <w:pPr>
+        <w:pStyle w:val="Heading3"/>
+      </w:pPr>
+    </w:p>
+    <w:p>
+      <w:pPr>
+        <w:pStyle w:val="Heading3"/>
+      </w:pPr>
+    </w:p>
+    <w:p>
+      <w:pPr>
+        <w:pStyle w:val="Heading3"/>
+      </w:pPr>
+    </w:p>
+    <w:p>
+      <w:pPr>
+        <w:pStyle w:val="Heading3"/>
+      </w:pPr>
+    </w:p>
+    <w:p>
+      <w:pPr>
+        <w:pStyle w:val="Heading3"/>
+      </w:pPr>
+    </w:p>
+    <w:p>
+      <w:pPr>
+        <w:pStyle w:val="Heading3"/>
+      </w:pPr>
+    </w:p>
+    <w:p>
+      <w:pPr>
+        <w:pStyle w:val="Heading3"/>
+      </w:pPr>
+    </w:p>
+    <w:p>
+      <w:pPr>
+        <w:pStyle w:val="Heading3"/>
+      </w:pPr>
+    </w:p>
+    <w:p>
+      <w:pPr>
+        <w:pStyle w:val="Heading3"/>
+      </w:pPr>
+    </w:p>
+    <w:p/>
+    <w:p>
+      <w:pPr>
+        <w:pStyle w:val="Heading3"/>
+      </w:pPr>
+    </w:p>
+    <w:p/>
+    <w:p>
+      <w:pPr>
+        <w:pStyle w:val="Heading3"/>
+      </w:pPr>
+      <w:bookmarkStart w:id="36" w:name="_Toc106955111"/>
+      <w:r>
+        <w:lastRenderedPageBreak/>
         <w:t>Proposed screen designs and usability features</w:t>
       </w:r>
       <w:bookmarkEnd w:id="36"/>
     </w:p>
     <w:p>
+      <w:sdt>
+        <w:sdtPr>
+          <w:id w:val="1836182434"/>
+          <w:citation/>
+        </w:sdtPr>
+        <w:sdtEndPr/>
+        <w:sdtContent>
+          <w:r>
+            <w:fldChar w:fldCharType="begin"/>
+          </w:r>
+          <w:r>
+            <w:instrText xml:space="preserve"> CITATION Wir22 \l 2057 </w:instrText>
+          </w:r>
+          <w:r>
+            <w:fldChar w:fldCharType="separate"/>
+          </w:r>
+          <w:r>
+            <w:rPr>
+              <w:noProof/>
+            </w:rPr>
+            <w:t>(Wireframe.Cc, n.d.)</w:t>
+          </w:r>
+          <w:r>
+            <w:fldChar w:fldCharType="end"/>
+          </w:r>
+        </w:sdtContent>
+      </w:sdt>
+      <w:r>
+        <w:t xml:space="preserve">, </w:t>
+      </w:r>
+      <w:sdt>
+        <w:sdtPr>
+          <w:id w:val="-1019849008"/>
+          <w:citation/>
+        </w:sdtPr>
+        <w:sdtEndPr/>
+        <w:sdtContent>
+          <w:r>
+            <w:fldChar w:fldCharType="begin"/>
+          </w:r>
+          <w:r>
+            <w:instrText xml:space="preserve"> CITATION Hew17 \l 2057 </w:instrText>
+          </w:r>
+          <w:r>
+            <w:fldChar w:fldCharType="separate"/>
+          </w:r>
+          <w:r>
+            <w:rPr>
+              <w:noProof/>
+            </w:rPr>
+            <w:t>(Hewer, 2017)</w:t>
+          </w:r>
+          <w:r>
+            <w:fldChar w:fldCharType="end"/>
+          </w:r>
+        </w:sdtContent>
+      </w:sdt>
+    </w:p>
+    <w:p>
+      <w:pPr>
+        <w:pStyle w:val="Heading4"/>
+      </w:pPr>
+      <w:r>
+        <w:t>Landing page</w:t>
+      </w:r>
+    </w:p>
+    <w:p>
+      <w:r>
+        <w:rPr>
+          <w:noProof/>
+        </w:rPr>
+        <w:drawing>
+          <wp:inline distT="0" distB="0" distL="0" distR="0" wp14:anchorId="283CA638" wp14:editId="7628DA20">
+            <wp:extent cx="5731510" cy="3600450"/>
+            <wp:effectExtent l="0" t="0" r="4445" b="0"/>
+            <wp:docPr id="5" name="Picture 5" descr="Graphical user interface&#10;&#10;Description automatically generated"/>
+            <wp:cNvGraphicFramePr>
+              <a:graphicFrameLocks xmlns:a="http://schemas.openxmlformats.org/drawingml/2006/main" noChangeAspect="1"/>
+            </wp:cNvGraphicFramePr>
+            <a:graphic xmlns:a="http://schemas.openxmlformats.org/drawingml/2006/main">
+              <a:graphicData uri="http://schemas.openxmlformats.org/drawingml/2006/picture">
+                <pic:pic xmlns:pic="http://schemas.openxmlformats.org/drawingml/2006/picture">
+                  <pic:nvPicPr>
+                    <pic:cNvPr id="5" name="Picture 5" descr="Graphical user interface&#10;&#10;Description automatically generated"/>
+                    <pic:cNvPicPr/>
+                  </pic:nvPicPr>
+                  <pic:blipFill>
+                    <a:blip r:embed="rId15" cstate="print">
+                      <a:extLst>
+                        <a:ext uri="{28A0092B-C50C-407E-A947-70E740481C1C}">
+                          <a14:useLocalDpi xmlns:a14="http://schemas.microsoft.com/office/drawing/2010/main" val="0"/>
+                        </a:ext>
+                      </a:extLst>
+                    </a:blip>
+                    <a:stretch>
+                      <a:fillRect/>
+                    </a:stretch>
+                  </pic:blipFill>
+                  <pic:spPr>
+                    <a:xfrm>
+                      <a:off x="0" y="0"/>
+                      <a:ext cx="5731510" cy="3600450"/>
+                    </a:xfrm>
+                    <a:prstGeom prst="rect">
+                      <a:avLst/>
+                    </a:prstGeom>
+                  </pic:spPr>
+                </pic:pic>
+              </a:graphicData>
+            </a:graphic>
+          </wp:inline>
+        </w:drawing>
+      </w:r>
+    </w:p>
+    <w:p>
+      <w:pPr>
+        <w:pStyle w:val="Caption"/>
+      </w:pPr>
+      <w:bookmarkStart w:id="37" w:name="_Toc106783684"/>
+      <w:r>
+        <w:t xml:space="preserve">Figure </w:t>
+      </w:r>
+      <w:fldSimple w:instr=" SEQ Figure \* ARABIC ">
+        <w:r>
+          <w:rPr>
+            <w:noProof/>
+          </w:rPr>
+          <w:t>4</w:t>
+        </w:r>
+      </w:fldSimple>
+      <w:r>
+        <w:t xml:space="preserve"> Landing page design</w:t>
+      </w:r>
+      <w:bookmarkEnd w:id="37"/>
+    </w:p>
+    <w:p>
+      <w:r>
+        <w:t xml:space="preserve">The landing page has been designed as so in order to best allow the user to quickly access the auction website. By having all the forms required on a single page, it reduces the number of interactions that the user will need to have with the system before being able to </w:t>
+      </w:r>
+      <w:proofErr w:type="gramStart"/>
+      <w:r>
+        <w:t>actually use</w:t>
+      </w:r>
+      <w:proofErr w:type="gramEnd"/>
+      <w:r>
+        <w:t xml:space="preserve"> the site as intended. The forms are all labelled with larger text in order to guide the user so that they don’t attempt to sign up to the webpage through a login form which would result on not all the relevant information being stored on the user and thus the site not working as intended. The distinction of the actual </w:t>
+      </w:r>
+      <w:proofErr w:type="gramStart"/>
+      <w:r>
+        <w:t>submit</w:t>
+      </w:r>
+      <w:proofErr w:type="gramEnd"/>
+      <w:r>
+        <w:t xml:space="preserve"> buttons through the bolder ring, which creates a ‘pop-out’ effect, directs the users attention to them meaning that they are not left confused about which button they should be pressing.</w:t>
+      </w:r>
+    </w:p>
+    <w:p/>
+    <w:p>
+      <w:pPr>
+        <w:pStyle w:val="Heading4"/>
+      </w:pPr>
+      <w:r>
+        <w:lastRenderedPageBreak/>
+        <w:t>Home page</w:t>
+      </w:r>
+    </w:p>
+    <w:p>
+      <w:r>
+        <w:rPr>
+          <w:noProof/>
+        </w:rPr>
+        <w:drawing>
+          <wp:inline distT="0" distB="0" distL="0" distR="0" wp14:anchorId="0E3B50A2" wp14:editId="3B1A183C">
+            <wp:extent cx="5731510" cy="3585210"/>
+            <wp:effectExtent l="0" t="0" r="3175" b="0"/>
+            <wp:docPr id="6" name="Picture 6" descr="Graphical user interface, diagram, text&#10;&#10;Description automatically generated"/>
+            <wp:cNvGraphicFramePr>
+              <a:graphicFrameLocks xmlns:a="http://schemas.openxmlformats.org/drawingml/2006/main" noChangeAspect="1"/>
+            </wp:cNvGraphicFramePr>
+            <a:graphic xmlns:a="http://schemas.openxmlformats.org/drawingml/2006/main">
+              <a:graphicData uri="http://schemas.openxmlformats.org/drawingml/2006/picture">
+                <pic:pic xmlns:pic="http://schemas.openxmlformats.org/drawingml/2006/picture">
+                  <pic:nvPicPr>
+                    <pic:cNvPr id="6" name="Picture 6" descr="Graphical user interface, diagram, text&#10;&#10;Description automatically generated"/>
+                    <pic:cNvPicPr/>
+                  </pic:nvPicPr>
+                  <pic:blipFill>
+                    <a:blip r:embed="rId16" cstate="print">
+                      <a:extLst>
+                        <a:ext uri="{28A0092B-C50C-407E-A947-70E740481C1C}">
+                          <a14:useLocalDpi xmlns:a14="http://schemas.microsoft.com/office/drawing/2010/main" val="0"/>
+                        </a:ext>
+                      </a:extLst>
+                    </a:blip>
+                    <a:stretch>
+                      <a:fillRect/>
+                    </a:stretch>
+                  </pic:blipFill>
+                  <pic:spPr>
+                    <a:xfrm>
+                      <a:off x="0" y="0"/>
+                      <a:ext cx="5731510" cy="3585210"/>
+                    </a:xfrm>
+                    <a:prstGeom prst="rect">
+                      <a:avLst/>
+                    </a:prstGeom>
+                  </pic:spPr>
+                </pic:pic>
+              </a:graphicData>
+            </a:graphic>
+          </wp:inline>
+        </w:drawing>
+      </w:r>
+    </w:p>
+    <w:p>
+      <w:pPr>
+        <w:pStyle w:val="Caption"/>
+      </w:pPr>
+      <w:bookmarkStart w:id="38" w:name="_Toc106783685"/>
+      <w:r>
+        <w:t xml:space="preserve">Figure </w:t>
+      </w:r>
+      <w:fldSimple w:instr=" SEQ Figure \* ARABIC ">
+        <w:r>
+          <w:rPr>
+            <w:noProof/>
+          </w:rPr>
+          <w:t>5</w:t>
+        </w:r>
+      </w:fldSimple>
+      <w:r>
+        <w:t xml:space="preserve"> Home page wireframe</w:t>
+      </w:r>
+      <w:bookmarkEnd w:id="38"/>
+    </w:p>
+    <w:p>
+      <w:r>
+        <w:t>The home page has a single design that makes it clear to the user what their options are when they are on the page. These large buttons will grab the user’s attention when they enter the page and allow them to progress to their desired action as quickly as possible. The use of icons for the buttons makes them more universal to people and offsets the amount of text that is on the page. The buttons are in the same style as the landing page which the user should have come from and thus maintains continuity, which is one of the Gestalt’s laws, across the webpage.</w:t>
+      </w:r>
+    </w:p>
+    <w:p/>
+    <w:p>
+      <w:pPr>
+        <w:pStyle w:val="Heading4"/>
+      </w:pPr>
+      <w:r>
+        <w:lastRenderedPageBreak/>
+        <w:t>Search page</w:t>
+      </w:r>
+    </w:p>
+    <w:p>
+      <w:r>
+        <w:rPr>
+          <w:noProof/>
+        </w:rPr>
+        <w:drawing>
+          <wp:inline distT="0" distB="0" distL="0" distR="0" wp14:anchorId="5AAD8019" wp14:editId="43E00792">
+            <wp:extent cx="5095448" cy="3187337"/>
+            <wp:effectExtent l="0" t="0" r="0" b="635"/>
+            <wp:docPr id="7" name="Picture 7" descr="Graphical user interface, text, application&#10;&#10;Description automatically generated"/>
+            <wp:cNvGraphicFramePr>
+              <a:graphicFrameLocks xmlns:a="http://schemas.openxmlformats.org/drawingml/2006/main" noChangeAspect="1"/>
+            </wp:cNvGraphicFramePr>
+            <a:graphic xmlns:a="http://schemas.openxmlformats.org/drawingml/2006/main">
+              <a:graphicData uri="http://schemas.openxmlformats.org/drawingml/2006/picture">
+                <pic:pic xmlns:pic="http://schemas.openxmlformats.org/drawingml/2006/picture">
+                  <pic:nvPicPr>
+                    <pic:cNvPr id="7" name="Picture 7" descr="Graphical user interface, text, application&#10;&#10;Description automatically generated"/>
+                    <pic:cNvPicPr/>
+                  </pic:nvPicPr>
+                  <pic:blipFill>
+                    <a:blip r:embed="rId17" cstate="print">
+                      <a:extLst>
+                        <a:ext uri="{28A0092B-C50C-407E-A947-70E740481C1C}">
+                          <a14:useLocalDpi xmlns:a14="http://schemas.microsoft.com/office/drawing/2010/main" val="0"/>
+                        </a:ext>
+                      </a:extLst>
+                    </a:blip>
+                    <a:stretch>
+                      <a:fillRect/>
+                    </a:stretch>
+                  </pic:blipFill>
+                  <pic:spPr>
+                    <a:xfrm>
+                      <a:off x="0" y="0"/>
+                      <a:ext cx="5095448" cy="3187337"/>
+                    </a:xfrm>
+                    <a:prstGeom prst="rect">
+                      <a:avLst/>
+                    </a:prstGeom>
+                  </pic:spPr>
+                </pic:pic>
+              </a:graphicData>
+            </a:graphic>
+          </wp:inline>
+        </w:drawing>
+      </w:r>
+    </w:p>
+    <w:p>
+      <w:pPr>
+        <w:pStyle w:val="Caption"/>
+      </w:pPr>
+      <w:bookmarkStart w:id="39" w:name="_Toc106783686"/>
+      <w:r>
+        <w:t xml:space="preserve">Figure </w:t>
+      </w:r>
+      <w:fldSimple w:instr=" SEQ Figure \* ARABIC ">
+        <w:r>
+          <w:rPr>
+            <w:noProof/>
+          </w:rPr>
+          <w:t>6</w:t>
+        </w:r>
+      </w:fldSimple>
+      <w:r>
+        <w:t xml:space="preserve"> Listing search page wireframe</w:t>
+      </w:r>
+      <w:bookmarkEnd w:id="39"/>
+    </w:p>
+    <w:p>
+      <w:r>
+        <w:t>The search box page consists of two main elements, a large text field and a large search button. This reduces the complexity of the page and draws the user to main item on the page, the large textbox. The search box is then followed by the search button which is the same style as previous buttons and uses the same icon from the landing page before which all ensures continuity across the site.</w:t>
+      </w:r>
+    </w:p>
+    <w:p/>
+    <w:p>
+      <w:pPr>
+        <w:pStyle w:val="Heading4"/>
+      </w:pPr>
+      <w:r>
+        <w:t>Search results</w:t>
+      </w:r>
+    </w:p>
+    <w:p>
+      <w:r>
+        <w:rPr>
+          <w:noProof/>
+        </w:rPr>
+        <w:drawing>
+          <wp:inline distT="0" distB="0" distL="0" distR="0" wp14:anchorId="1E047537" wp14:editId="7CE2F45E">
+            <wp:extent cx="5734756" cy="3582158"/>
+            <wp:effectExtent l="0" t="0" r="5715" b="0"/>
+            <wp:docPr id="8" name="Picture 8" descr="Chart&#10;&#10;Description automatically generated with medium confidence"/>
+            <wp:cNvGraphicFramePr>
+              <a:graphicFrameLocks xmlns:a="http://schemas.openxmlformats.org/drawingml/2006/main" noChangeAspect="1"/>
+            </wp:cNvGraphicFramePr>
+            <a:graphic xmlns:a="http://schemas.openxmlformats.org/drawingml/2006/main">
+              <a:graphicData uri="http://schemas.openxmlformats.org/drawingml/2006/picture">
+                <pic:pic xmlns:pic="http://schemas.openxmlformats.org/drawingml/2006/picture">
+                  <pic:nvPicPr>
+                    <pic:cNvPr id="8" name="Picture 8" descr="Chart&#10;&#10;Description automatically generated with medium confidence"/>
+                    <pic:cNvPicPr/>
+                  </pic:nvPicPr>
+                  <pic:blipFill>
+                    <a:blip r:embed="rId18" cstate="print">
+                      <a:extLst>
+                        <a:ext uri="{28A0092B-C50C-407E-A947-70E740481C1C}">
+                          <a14:useLocalDpi xmlns:a14="http://schemas.microsoft.com/office/drawing/2010/main" val="0"/>
+                        </a:ext>
+                      </a:extLst>
+                    </a:blip>
+                    <a:stretch>
+                      <a:fillRect/>
+                    </a:stretch>
+                  </pic:blipFill>
+                  <pic:spPr>
+                    <a:xfrm>
+                      <a:off x="0" y="0"/>
+                      <a:ext cx="5786801" cy="3614667"/>
+                    </a:xfrm>
+                    <a:prstGeom prst="rect">
+                      <a:avLst/>
+                    </a:prstGeom>
+                  </pic:spPr>
+                </pic:pic>
+              </a:graphicData>
+            </a:graphic>
+          </wp:inline>
+        </w:drawing>
+      </w:r>
+    </w:p>
+    <w:p>
+      <w:pPr>
+        <w:pStyle w:val="Caption"/>
+      </w:pPr>
+      <w:bookmarkStart w:id="40" w:name="_Toc106783687"/>
+      <w:r>
+        <w:lastRenderedPageBreak/>
+        <w:t xml:space="preserve">Figure </w:t>
+      </w:r>
+      <w:fldSimple w:instr=" SEQ Figure \* ARABIC ">
+        <w:r>
+          <w:rPr>
+            <w:noProof/>
+          </w:rPr>
+          <w:t>7</w:t>
+        </w:r>
+      </w:fldSimple>
+      <w:r>
+        <w:t xml:space="preserve"> List of auctions for a camera wireframe</w:t>
+      </w:r>
+      <w:bookmarkEnd w:id="40"/>
+    </w:p>
+    <w:p>
+      <w:r>
+        <w:t>Each of the boxes returned on the page represents one listing from the database. The boxes ensure a distinction between which listing is which and which information matches the specific camera. For each of the boxes, it contains a large, eye-catching title which will clearly show the user what make and model the camera is. Along with this, the return will contain a short description of what the item is or what the listing contains. This decision aims to improve the site experience by making it easier to decide between listings without having to delve into each listings specific page. Each listing block will also contain the first image for the listing which helps the user to get a brief idea of what the camera is in and spot any listings that are in particularly bad condition.</w:t>
+      </w:r>
+    </w:p>
+    <w:p/>
+    <w:p>
+      <w:pPr>
+        <w:pStyle w:val="Heading4"/>
+      </w:pPr>
+      <w:r>
+        <w:t>Camera listing</w:t>
+      </w:r>
+    </w:p>
+    <w:p>
+      <w:r>
+        <w:rPr>
+          <w:noProof/>
+        </w:rPr>
+        <w:drawing>
+          <wp:inline distT="0" distB="0" distL="0" distR="0" wp14:anchorId="786D9090" wp14:editId="19742732">
+            <wp:extent cx="5731510" cy="5969635"/>
+            <wp:effectExtent l="0" t="0" r="0" b="0"/>
+            <wp:docPr id="9" name="Picture 9" descr="Graphical user interface&#10;&#10;Description automatically generated"/>
+            <wp:cNvGraphicFramePr>
+              <a:graphicFrameLocks xmlns:a="http://schemas.openxmlformats.org/drawingml/2006/main" noChangeAspect="1"/>
+            </wp:cNvGraphicFramePr>
+            <a:graphic xmlns:a="http://schemas.openxmlformats.org/drawingml/2006/main">
+              <a:graphicData uri="http://schemas.openxmlformats.org/drawingml/2006/picture">
+                <pic:pic xmlns:pic="http://schemas.openxmlformats.org/drawingml/2006/picture">
+                  <pic:nvPicPr>
+                    <pic:cNvPr id="9" name="Picture 9" descr="Graphical user interface&#10;&#10;Description automatically generated"/>
+                    <pic:cNvPicPr/>
+                  </pic:nvPicPr>
+                  <pic:blipFill>
+                    <a:blip r:embed="rId19" cstate="print">
+                      <a:extLst>
+                        <a:ext uri="{28A0092B-C50C-407E-A947-70E740481C1C}">
+                          <a14:useLocalDpi xmlns:a14="http://schemas.microsoft.com/office/drawing/2010/main" val="0"/>
+                        </a:ext>
+                      </a:extLst>
+                    </a:blip>
+                    <a:stretch>
+                      <a:fillRect/>
+                    </a:stretch>
+                  </pic:blipFill>
+                  <pic:spPr>
+                    <a:xfrm>
+                      <a:off x="0" y="0"/>
+                      <a:ext cx="5731510" cy="5969635"/>
+                    </a:xfrm>
+                    <a:prstGeom prst="rect">
+                      <a:avLst/>
+                    </a:prstGeom>
+                  </pic:spPr>
+                </pic:pic>
+              </a:graphicData>
+            </a:graphic>
+          </wp:inline>
+        </w:drawing>
+      </w:r>
+    </w:p>
+    <w:p>
+      <w:pPr>
+        <w:pStyle w:val="Caption"/>
+      </w:pPr>
+      <w:bookmarkStart w:id="41" w:name="_Toc106783688"/>
+      <w:r>
+        <w:t xml:space="preserve">Figure </w:t>
+      </w:r>
+      <w:fldSimple w:instr=" SEQ Figure \* ARABIC ">
+        <w:r>
+          <w:rPr>
+            <w:noProof/>
+          </w:rPr>
+          <w:t>8</w:t>
+        </w:r>
+      </w:fldSimple>
+      <w:r>
+        <w:t xml:space="preserve"> Camera specific listing page wireframe</w:t>
+      </w:r>
+      <w:bookmarkEnd w:id="41"/>
+    </w:p>
+    <w:p/>
+    <w:p>
       <w:pPr>
         <w:pStyle w:val="Heading3"/>
       </w:pPr>
-      <w:bookmarkStart w:id="37" w:name="_Toc105574798"/>
+    </w:p>
+    <w:p>
+      <w:pPr>
+        <w:pStyle w:val="Heading3"/>
+      </w:pPr>
+      <w:bookmarkStart w:id="42" w:name="_Toc106955112"/>
       <w:r>
         <w:t>Detailed summary of the process including key variables and structures</w:t>
       </w:r>
-      <w:bookmarkEnd w:id="37"/>
+      <w:bookmarkEnd w:id="42"/>
     </w:p>
     <w:p>
       <w:pPr>
         <w:pStyle w:val="Heading3"/>
       </w:pPr>
-      <w:bookmarkStart w:id="38" w:name="_Toc105574799"/>
+      <w:bookmarkStart w:id="43" w:name="_Toc106955113"/>
       <w:r>
         <w:t>Test data and development</w:t>
       </w:r>
-      <w:bookmarkEnd w:id="38"/>
+      <w:bookmarkEnd w:id="43"/>
     </w:p>
     <w:p/>
     <w:p>
       <w:pPr>
         <w:pStyle w:val="Heading2"/>
       </w:pPr>
-      <w:bookmarkStart w:id="39" w:name="_Toc105574800"/>
+      <w:bookmarkStart w:id="44" w:name="_Toc106955114"/>
       <w:r>
         <w:t>Algorithms</w:t>
       </w:r>
-      <w:bookmarkEnd w:id="39"/>
+      <w:bookmarkEnd w:id="44"/>
     </w:p>
     <w:p/>
     <w:p>
       <w:pPr>
         <w:pStyle w:val="Heading2"/>
       </w:pPr>
-      <w:bookmarkStart w:id="40" w:name="_Toc105574801"/>
+      <w:bookmarkStart w:id="45" w:name="_Toc106955115"/>
       <w:r>
         <w:t>Explain the traditional software development life cycle</w:t>
       </w:r>
-      <w:bookmarkEnd w:id="40"/>
+      <w:bookmarkEnd w:id="45"/>
     </w:p>
     <w:p>
       <w:pPr>
@@ -7987,22 +8589,22 @@
       <w:pPr>
         <w:pStyle w:val="Heading2"/>
       </w:pPr>
-      <w:bookmarkStart w:id="41" w:name="_Toc105574802"/>
+      <w:bookmarkStart w:id="46" w:name="_Toc106955116"/>
       <w:r>
         <w:t>Test data for beta testing</w:t>
       </w:r>
-      <w:bookmarkEnd w:id="41"/>
+      <w:bookmarkEnd w:id="46"/>
     </w:p>
     <w:p/>
     <w:p>
       <w:pPr>
         <w:pStyle w:val="Heading2"/>
       </w:pPr>
-      <w:bookmarkStart w:id="42" w:name="_Toc105574803"/>
+      <w:bookmarkStart w:id="47" w:name="_Toc106955117"/>
       <w:r>
         <w:t>Sign off the proposal</w:t>
       </w:r>
-      <w:bookmarkEnd w:id="42"/>
+      <w:bookmarkEnd w:id="47"/>
     </w:p>
     <w:p/>
     <w:p>
@@ -8022,33 +8624,33 @@
       <w:pPr>
         <w:pStyle w:val="Heading1"/>
       </w:pPr>
-      <w:bookmarkStart w:id="43" w:name="_Toc105574804"/>
+      <w:bookmarkStart w:id="48" w:name="_Toc106955118"/>
       <w:r>
         <w:lastRenderedPageBreak/>
         <w:t>Developing a coded solution</w:t>
       </w:r>
-      <w:bookmarkEnd w:id="43"/>
+      <w:bookmarkEnd w:id="48"/>
     </w:p>
     <w:p>
       <w:pPr>
         <w:pStyle w:val="Heading2"/>
       </w:pPr>
-      <w:bookmarkStart w:id="44" w:name="_Toc105574805"/>
+      <w:bookmarkStart w:id="49" w:name="_Toc106955119"/>
       <w:r>
         <w:t>Iterative development of a coded solution</w:t>
       </w:r>
-      <w:bookmarkEnd w:id="44"/>
+      <w:bookmarkEnd w:id="49"/>
     </w:p>
     <w:p/>
     <w:p>
       <w:pPr>
         <w:pStyle w:val="Heading2"/>
       </w:pPr>
-      <w:bookmarkStart w:id="45" w:name="_Toc105574806"/>
+      <w:bookmarkStart w:id="50" w:name="_Toc106955120"/>
       <w:r>
         <w:t>Testing to inform design</w:t>
       </w:r>
-      <w:bookmarkEnd w:id="45"/>
+      <w:bookmarkEnd w:id="50"/>
     </w:p>
     <w:p/>
     <w:p>
@@ -8068,33 +8670,33 @@
       <w:pPr>
         <w:pStyle w:val="Heading1"/>
       </w:pPr>
-      <w:bookmarkStart w:id="46" w:name="_Toc105574807"/>
+      <w:bookmarkStart w:id="51" w:name="_Toc106955121"/>
       <w:r>
         <w:lastRenderedPageBreak/>
         <w:t>Evaluation</w:t>
       </w:r>
-      <w:bookmarkEnd w:id="46"/>
+      <w:bookmarkEnd w:id="51"/>
     </w:p>
     <w:p>
       <w:pPr>
         <w:pStyle w:val="Heading2"/>
       </w:pPr>
-      <w:bookmarkStart w:id="47" w:name="_Toc105574808"/>
+      <w:bookmarkStart w:id="52" w:name="_Toc106955122"/>
       <w:r>
         <w:t>Testing to inform evaluation</w:t>
       </w:r>
-      <w:bookmarkEnd w:id="47"/>
+      <w:bookmarkEnd w:id="52"/>
     </w:p>
     <w:p/>
     <w:p>
       <w:pPr>
         <w:pStyle w:val="Heading2"/>
       </w:pPr>
-      <w:bookmarkStart w:id="48" w:name="_Toc105574809"/>
+      <w:bookmarkStart w:id="53" w:name="_Toc106955123"/>
       <w:r>
         <w:t>Evaluation of solution</w:t>
       </w:r>
-      <w:bookmarkEnd w:id="48"/>
+      <w:bookmarkEnd w:id="53"/>
     </w:p>
     <w:p>
       <w:pPr>
@@ -8113,12 +8715,12 @@
       <w:pPr>
         <w:pStyle w:val="Heading1"/>
       </w:pPr>
-      <w:bookmarkStart w:id="49" w:name="_Toc105574810"/>
+      <w:bookmarkStart w:id="54" w:name="_Toc106955124"/>
       <w:r>
         <w:lastRenderedPageBreak/>
         <w:t>Table of Figures</w:t>
       </w:r>
-      <w:bookmarkEnd w:id="49"/>
+      <w:bookmarkEnd w:id="54"/>
     </w:p>
     <w:p>
       <w:pPr>
@@ -8143,13 +8745,13 @@
       <w:r>
         <w:fldChar w:fldCharType="separate"/>
       </w:r>
-      <w:hyperlink w:anchor="_Toc103759030" w:history="1">
+      <w:hyperlink w:anchor="_Toc106783681" w:history="1">
         <w:r>
           <w:rPr>
             <w:rStyle w:val="Hyperlink"/>
             <w:noProof/>
           </w:rPr>
-          <w:t>Figure 1 Ebay auction listing</w:t>
+          <w:t>Figure 1 eBay auction listing</w:t>
         </w:r>
         <w:r>
           <w:rPr>
@@ -8170,7 +8772,7 @@
             <w:noProof/>
             <w:webHidden/>
           </w:rPr>
-          <w:instrText xml:space="preserve"> PAGEREF _Toc103759030 \h </w:instrText>
+          <w:instrText xml:space="preserve"> PAGEREF _Toc106783681 \h </w:instrText>
         </w:r>
         <w:r>
           <w:rPr>
@@ -8215,7 +8817,7 @@
           <w:lang w:eastAsia="en-GB"/>
         </w:rPr>
       </w:pPr>
-      <w:hyperlink w:anchor="_Toc103759031" w:history="1">
+      <w:hyperlink w:anchor="_Toc106783682" w:history="1">
         <w:r>
           <w:rPr>
             <w:rStyle w:val="Hyperlink"/>
@@ -8242,7 +8844,7 @@
             <w:noProof/>
             <w:webHidden/>
           </w:rPr>
-          <w:instrText xml:space="preserve"> PAGEREF _Toc103759031 \h </w:instrText>
+          <w:instrText xml:space="preserve"> PAGEREF _Toc106783682 \h </w:instrText>
         </w:r>
         <w:r>
           <w:rPr>
@@ -8287,7 +8889,7 @@
           <w:lang w:eastAsia="en-GB"/>
         </w:rPr>
       </w:pPr>
-      <w:hyperlink w:anchor="_Toc103759032" w:history="1">
+      <w:hyperlink w:anchor="_Toc106783683" w:history="1">
         <w:r>
           <w:rPr>
             <w:rStyle w:val="Hyperlink"/>
@@ -8314,7 +8916,7 @@
             <w:noProof/>
             <w:webHidden/>
           </w:rPr>
-          <w:instrText xml:space="preserve"> PAGEREF _Toc103759032 \h </w:instrText>
+          <w:instrText xml:space="preserve"> PAGEREF _Toc106783683 \h </w:instrText>
         </w:r>
         <w:r>
           <w:rPr>
@@ -8346,6 +8948,369 @@
       </w:hyperlink>
     </w:p>
     <w:p>
+      <w:pPr>
+        <w:pStyle w:val="TableofFigures"/>
+        <w:tabs>
+          <w:tab w:val="right" w:leader="dot" w:pos="9016"/>
+        </w:tabs>
+        <w:rPr>
+          <w:rFonts w:eastAsiaTheme="minorEastAsia"/>
+          <w:noProof/>
+          <w:sz w:val="24"/>
+          <w:szCs w:val="24"/>
+          <w:lang w:eastAsia="en-GB"/>
+        </w:rPr>
+      </w:pPr>
+      <w:hyperlink w:anchor="_Toc106783684" w:history="1">
+        <w:r>
+          <w:rPr>
+            <w:rStyle w:val="Hyperlink"/>
+            <w:noProof/>
+          </w:rPr>
+          <w:t>Figure 4 Landing page design</w:t>
+        </w:r>
+        <w:r>
+          <w:rPr>
+            <w:noProof/>
+            <w:webHidden/>
+          </w:rPr>
+          <w:tab/>
+        </w:r>
+        <w:r>
+          <w:rPr>
+            <w:noProof/>
+            <w:webHidden/>
+          </w:rPr>
+          <w:fldChar w:fldCharType="begin"/>
+        </w:r>
+        <w:r>
+          <w:rPr>
+            <w:noProof/>
+            <w:webHidden/>
+          </w:rPr>
+          <w:instrText xml:space="preserve"> PAGEREF _Toc106783684 \h </w:instrText>
+        </w:r>
+        <w:r>
+          <w:rPr>
+            <w:noProof/>
+            <w:webHidden/>
+          </w:rPr>
+        </w:r>
+        <w:r>
+          <w:rPr>
+            <w:noProof/>
+            <w:webHidden/>
+          </w:rPr>
+          <w:fldChar w:fldCharType="separate"/>
+        </w:r>
+        <w:r>
+          <w:rPr>
+            <w:noProof/>
+            <w:webHidden/>
+          </w:rPr>
+          <w:t>13</w:t>
+        </w:r>
+        <w:r>
+          <w:rPr>
+            <w:noProof/>
+            <w:webHidden/>
+          </w:rPr>
+          <w:fldChar w:fldCharType="end"/>
+        </w:r>
+      </w:hyperlink>
+    </w:p>
+    <w:p>
+      <w:pPr>
+        <w:pStyle w:val="TableofFigures"/>
+        <w:tabs>
+          <w:tab w:val="right" w:leader="dot" w:pos="9016"/>
+        </w:tabs>
+        <w:rPr>
+          <w:rFonts w:eastAsiaTheme="minorEastAsia"/>
+          <w:noProof/>
+          <w:sz w:val="24"/>
+          <w:szCs w:val="24"/>
+          <w:lang w:eastAsia="en-GB"/>
+        </w:rPr>
+      </w:pPr>
+      <w:hyperlink w:anchor="_Toc106783685" w:history="1">
+        <w:r>
+          <w:rPr>
+            <w:rStyle w:val="Hyperlink"/>
+            <w:noProof/>
+          </w:rPr>
+          <w:t>Figure 5 Home page wireframe</w:t>
+        </w:r>
+        <w:r>
+          <w:rPr>
+            <w:noProof/>
+            <w:webHidden/>
+          </w:rPr>
+          <w:tab/>
+        </w:r>
+        <w:r>
+          <w:rPr>
+            <w:noProof/>
+            <w:webHidden/>
+          </w:rPr>
+          <w:fldChar w:fldCharType="begin"/>
+        </w:r>
+        <w:r>
+          <w:rPr>
+            <w:noProof/>
+            <w:webHidden/>
+          </w:rPr>
+          <w:instrText xml:space="preserve"> PAGEREF _Toc106783685 \h </w:instrText>
+        </w:r>
+        <w:r>
+          <w:rPr>
+            <w:noProof/>
+            <w:webHidden/>
+          </w:rPr>
+        </w:r>
+        <w:r>
+          <w:rPr>
+            <w:noProof/>
+            <w:webHidden/>
+          </w:rPr>
+          <w:fldChar w:fldCharType="separate"/>
+        </w:r>
+        <w:r>
+          <w:rPr>
+            <w:noProof/>
+            <w:webHidden/>
+          </w:rPr>
+          <w:t>13</w:t>
+        </w:r>
+        <w:r>
+          <w:rPr>
+            <w:noProof/>
+            <w:webHidden/>
+          </w:rPr>
+          <w:fldChar w:fldCharType="end"/>
+        </w:r>
+      </w:hyperlink>
+    </w:p>
+    <w:p>
+      <w:pPr>
+        <w:pStyle w:val="TableofFigures"/>
+        <w:tabs>
+          <w:tab w:val="right" w:leader="dot" w:pos="9016"/>
+        </w:tabs>
+        <w:rPr>
+          <w:rFonts w:eastAsiaTheme="minorEastAsia"/>
+          <w:noProof/>
+          <w:sz w:val="24"/>
+          <w:szCs w:val="24"/>
+          <w:lang w:eastAsia="en-GB"/>
+        </w:rPr>
+      </w:pPr>
+      <w:hyperlink w:anchor="_Toc106783686" w:history="1">
+        <w:r>
+          <w:rPr>
+            <w:rStyle w:val="Hyperlink"/>
+            <w:noProof/>
+          </w:rPr>
+          <w:t>Figure 6 Listing search page wireframe</w:t>
+        </w:r>
+        <w:r>
+          <w:rPr>
+            <w:noProof/>
+            <w:webHidden/>
+          </w:rPr>
+          <w:tab/>
+        </w:r>
+        <w:r>
+          <w:rPr>
+            <w:noProof/>
+            <w:webHidden/>
+          </w:rPr>
+          <w:fldChar w:fldCharType="begin"/>
+        </w:r>
+        <w:r>
+          <w:rPr>
+            <w:noProof/>
+            <w:webHidden/>
+          </w:rPr>
+          <w:instrText xml:space="preserve"> PAGEREF _Toc106783686 \h </w:instrText>
+        </w:r>
+        <w:r>
+          <w:rPr>
+            <w:noProof/>
+            <w:webHidden/>
+          </w:rPr>
+        </w:r>
+        <w:r>
+          <w:rPr>
+            <w:noProof/>
+            <w:webHidden/>
+          </w:rPr>
+          <w:fldChar w:fldCharType="separate"/>
+        </w:r>
+        <w:r>
+          <w:rPr>
+            <w:noProof/>
+            <w:webHidden/>
+          </w:rPr>
+          <w:t>14</w:t>
+        </w:r>
+        <w:r>
+          <w:rPr>
+            <w:noProof/>
+            <w:webHidden/>
+          </w:rPr>
+          <w:fldChar w:fldCharType="end"/>
+        </w:r>
+      </w:hyperlink>
+    </w:p>
+    <w:p>
+      <w:pPr>
+        <w:pStyle w:val="TableofFigures"/>
+        <w:tabs>
+          <w:tab w:val="right" w:leader="dot" w:pos="9016"/>
+        </w:tabs>
+        <w:rPr>
+          <w:rFonts w:eastAsiaTheme="minorEastAsia"/>
+          <w:noProof/>
+          <w:sz w:val="24"/>
+          <w:szCs w:val="24"/>
+          <w:lang w:eastAsia="en-GB"/>
+        </w:rPr>
+      </w:pPr>
+      <w:hyperlink w:anchor="_Toc106783687" w:history="1">
+        <w:r>
+          <w:rPr>
+            <w:rStyle w:val="Hyperlink"/>
+            <w:noProof/>
+          </w:rPr>
+          <w:t>Figure 7 List of auctions for a camera wireframe</w:t>
+        </w:r>
+        <w:r>
+          <w:rPr>
+            <w:noProof/>
+            <w:webHidden/>
+          </w:rPr>
+          <w:tab/>
+        </w:r>
+        <w:r>
+          <w:rPr>
+            <w:noProof/>
+            <w:webHidden/>
+          </w:rPr>
+          <w:fldChar w:fldCharType="begin"/>
+        </w:r>
+        <w:r>
+          <w:rPr>
+            <w:noProof/>
+            <w:webHidden/>
+          </w:rPr>
+          <w:instrText xml:space="preserve"> PAGEREF _Toc106783687 \h </w:instrText>
+        </w:r>
+        <w:r>
+          <w:rPr>
+            <w:noProof/>
+            <w:webHidden/>
+          </w:rPr>
+        </w:r>
+        <w:r>
+          <w:rPr>
+            <w:noProof/>
+            <w:webHidden/>
+          </w:rPr>
+          <w:fldChar w:fldCharType="separate"/>
+        </w:r>
+        <w:r>
+          <w:rPr>
+            <w:noProof/>
+            <w:webHidden/>
+          </w:rPr>
+          <w:t>14</w:t>
+        </w:r>
+        <w:r>
+          <w:rPr>
+            <w:noProof/>
+            <w:webHidden/>
+          </w:rPr>
+          <w:fldChar w:fldCharType="end"/>
+        </w:r>
+      </w:hyperlink>
+    </w:p>
+    <w:p>
+      <w:pPr>
+        <w:pStyle w:val="TableofFigures"/>
+        <w:tabs>
+          <w:tab w:val="right" w:leader="dot" w:pos="9016"/>
+        </w:tabs>
+        <w:rPr>
+          <w:rFonts w:eastAsiaTheme="minorEastAsia"/>
+          <w:noProof/>
+          <w:sz w:val="24"/>
+          <w:szCs w:val="24"/>
+          <w:lang w:eastAsia="en-GB"/>
+        </w:rPr>
+      </w:pPr>
+      <w:hyperlink w:anchor="_Toc106783688" w:history="1">
+        <w:r>
+          <w:rPr>
+            <w:rStyle w:val="Hyperlink"/>
+            <w:noProof/>
+          </w:rPr>
+          <w:t>Figure 8 Camera specific listing page wireframe</w:t>
+        </w:r>
+        <w:r>
+          <w:rPr>
+            <w:noProof/>
+            <w:webHidden/>
+          </w:rPr>
+          <w:tab/>
+        </w:r>
+        <w:r>
+          <w:rPr>
+            <w:noProof/>
+            <w:webHidden/>
+          </w:rPr>
+          <w:fldChar w:fldCharType="begin"/>
+        </w:r>
+        <w:r>
+          <w:rPr>
+            <w:noProof/>
+            <w:webHidden/>
+          </w:rPr>
+          <w:instrText xml:space="preserve"> PAGEREF _Toc106783688 \h </w:instrText>
+        </w:r>
+        <w:r>
+          <w:rPr>
+            <w:noProof/>
+            <w:webHidden/>
+          </w:rPr>
+        </w:r>
+        <w:r>
+          <w:rPr>
+            <w:noProof/>
+            <w:webHidden/>
+          </w:rPr>
+          <w:fldChar w:fldCharType="separate"/>
+        </w:r>
+        <w:r>
+          <w:rPr>
+            <w:noProof/>
+            <w:webHidden/>
+          </w:rPr>
+          <w:t>15</w:t>
+        </w:r>
+        <w:r>
+          <w:rPr>
+            <w:noProof/>
+            <w:webHidden/>
+          </w:rPr>
+          <w:fldChar w:fldCharType="end"/>
+        </w:r>
+      </w:hyperlink>
+    </w:p>
+    <w:p>
+      <w:pPr>
+        <w:spacing w:line="276" w:lineRule="auto"/>
+      </w:pPr>
       <w:r>
         <w:fldChar w:fldCharType="end"/>
       </w:r>
@@ -8353,7 +9318,7 @@
         <w:br w:type="page"/>
       </w:r>
     </w:p>
-    <w:bookmarkStart w:id="50" w:name="_Toc105574811" w:displacedByCustomXml="next"/>
+    <w:bookmarkStart w:id="55" w:name="_Toc106955125" w:displacedByCustomXml="next"/>
     <w:sdt>
       <w:sdtPr>
         <w:rPr>
@@ -8377,7 +9342,7 @@
           <w:r>
             <w:t>Bibliography</w:t>
           </w:r>
-          <w:bookmarkEnd w:id="50"/>
+          <w:bookmarkEnd w:id="55"/>
         </w:p>
         <w:sdt>
           <w:sdtPr>
@@ -8542,6 +9507,55 @@
                 </w:rPr>
                 <w:br/>
                 <w:t>[Accessed 19 May 2022].</w:t>
+              </w:r>
+            </w:p>
+            <w:p>
+              <w:pPr>
+                <w:pStyle w:val="Bibliography"/>
+                <w:rPr>
+                  <w:noProof/>
+                </w:rPr>
+              </w:pPr>
+              <w:r>
+                <w:rPr>
+                  <w:noProof/>
+                </w:rPr>
+                <w:t xml:space="preserve">Hewer, L., 2017. </w:t>
+              </w:r>
+              <w:r>
+                <w:rPr>
+                  <w:i/>
+                  <w:iCs/>
+                  <w:noProof/>
+                </w:rPr>
+                <w:t xml:space="preserve">Liam Hewer's ICT BTEC Level 3. </w:t>
+              </w:r>
+              <w:r>
+                <w:rPr>
+                  <w:noProof/>
+                </w:rPr>
+                <w:t xml:space="preserve">[Online] </w:t>
+              </w:r>
+              <w:r>
+                <w:rPr>
+                  <w:noProof/>
+                </w:rPr>
+                <w:br/>
+                <w:t xml:space="preserve">Available at: </w:t>
+              </w:r>
+              <w:r>
+                <w:rPr>
+                  <w:noProof/>
+                  <w:u w:val="single"/>
+                </w:rPr>
+                <w:t>https://sites.google.com/site/liamhewerict/home/unit-23---hci</w:t>
+              </w:r>
+              <w:r>
+                <w:rPr>
+                  <w:noProof/>
+                </w:rPr>
+                <w:br/>
+                <w:t>[Accessed 23 June 2022].</w:t>
               </w:r>
             </w:p>
             <w:p>
@@ -8888,6 +9902,55 @@
               </w:r>
             </w:p>
             <w:p>
+              <w:pPr>
+                <w:pStyle w:val="Bibliography"/>
+                <w:rPr>
+                  <w:noProof/>
+                </w:rPr>
+              </w:pPr>
+              <w:r>
+                <w:rPr>
+                  <w:noProof/>
+                </w:rPr>
+                <w:t xml:space="preserve">Wireframe.Cc, n.d. </w:t>
+              </w:r>
+              <w:r>
+                <w:rPr>
+                  <w:i/>
+                  <w:iCs/>
+                  <w:noProof/>
+                </w:rPr>
+                <w:t xml:space="preserve">Wireframe.cc. </w:t>
+              </w:r>
+              <w:r>
+                <w:rPr>
+                  <w:noProof/>
+                </w:rPr>
+                <w:t xml:space="preserve">[Online] </w:t>
+              </w:r>
+              <w:r>
+                <w:rPr>
+                  <w:noProof/>
+                </w:rPr>
+                <w:br/>
+                <w:t xml:space="preserve">Available at: </w:t>
+              </w:r>
+              <w:r>
+                <w:rPr>
+                  <w:noProof/>
+                  <w:u w:val="single"/>
+                </w:rPr>
+                <w:t>https://wireframe.cc</w:t>
+              </w:r>
+              <w:r>
+                <w:rPr>
+                  <w:noProof/>
+                </w:rPr>
+                <w:br/>
+                <w:t>[Accessed 16 June 2022].</w:t>
+              </w:r>
+            </w:p>
+            <w:p>
               <w:r>
                 <w:rPr>
                   <w:b/>
@@ -8903,10 +9966,10 @@
     </w:sdt>
     <w:p/>
     <w:sectPr>
-      <w:headerReference w:type="default" r:id="rId13"/>
-      <w:footerReference w:type="default" r:id="rId14"/>
+      <w:headerReference w:type="default" r:id="rId20"/>
+      <w:footerReference w:type="default" r:id="rId21"/>
       <w:pgSz w:w="11906" w:h="16838"/>
-      <w:pgMar w:top="1440" w:right="1440" w:bottom="1440" w:left="1440" w:header="708" w:footer="708" w:gutter="0"/>
+      <w:pgMar w:top="1440" w:right="1440" w:bottom="1440" w:left="1440" w:header="709" w:footer="709" w:gutter="0"/>
       <w:pgNumType w:start="0"/>
       <w:cols w:space="708"/>
       <w:titlePg/>
@@ -8927,6 +9990,7 @@
         <w:separator/>
       </w:r>
     </w:p>
+    <w:p/>
   </w:endnote>
   <w:endnote w:type="continuationSeparator" w:id="0">
     <w:p>
@@ -8937,6 +10001,7 @@
         <w:continuationSeparator/>
       </w:r>
     </w:p>
+    <w:p/>
   </w:endnote>
 </w:endnotes>
 </file>
@@ -9068,6 +10133,7 @@
       <w:pStyle w:val="Footer"/>
     </w:pPr>
   </w:p>
+  <w:p/>
 </w:ftr>
 </file>
 
@@ -9082,6 +10148,7 @@
         <w:separator/>
       </w:r>
     </w:p>
+    <w:p/>
   </w:footnote>
   <w:footnote w:type="continuationSeparator" w:id="0">
     <w:p>
@@ -9092,6 +10159,7 @@
         <w:continuationSeparator/>
       </w:r>
     </w:p>
+    <w:p/>
   </w:footnote>
 </w:footnotes>
 </file>
@@ -9126,6 +10194,7 @@
       <w:t>A Level Computer Science</w:t>
     </w:r>
   </w:p>
+  <w:p/>
 </w:hdr>
 </file>
 
@@ -15518,6 +16587,35 @@
     <w:unhideWhenUsed/>
     <w:rsid w:val="00D30B19"/>
   </w:style>
+  <w:style w:type="paragraph" w:customStyle="1" w:styleId="Standard">
+    <w:name w:val="Standard"/>
+    <w:rsid w:val="00E47D22"/>
+    <w:pPr>
+      <w:widowControl w:val="0"/>
+      <w:suppressAutoHyphens/>
+      <w:overflowPunct w:val="0"/>
+      <w:autoSpaceDE w:val="0"/>
+      <w:autoSpaceDN w:val="0"/>
+      <w:spacing w:after="0" w:line="240" w:lineRule="auto"/>
+      <w:textAlignment w:val="baseline"/>
+    </w:pPr>
+    <w:rPr>
+      <w:rFonts w:ascii="Times" w:eastAsiaTheme="minorEastAsia" w:hAnsi="Times"/>
+      <w:kern w:val="3"/>
+      <w:sz w:val="24"/>
+      <w:lang w:eastAsia="en-GB"/>
+    </w:rPr>
+  </w:style>
+  <w:style w:type="character" w:styleId="PlaceholderText">
+    <w:name w:val="Placeholder Text"/>
+    <w:basedOn w:val="DefaultParagraphFont"/>
+    <w:uiPriority w:val="99"/>
+    <w:semiHidden/>
+    <w:rsid w:val="00CC1DAA"/>
+    <w:rPr>
+      <w:color w:val="808080"/>
+    </w:rPr>
+  </w:style>
 </w:styles>
 </file>
 
@@ -15985,11 +17083,49 @@
     <b:Year>2018</b:Year>
     <b:RefOrder>10</b:RefOrder>
   </b:Source>
+  <b:Source>
+    <b:Tag>Wir22</b:Tag>
+    <b:SourceType>InternetSite</b:SourceType>
+    <b:Guid>{4507002F-0D95-CB45-96FE-07E5BBED1E53}</b:Guid>
+    <b:Author>
+      <b:Author>
+        <b:Corporate>Wireframe.Cc</b:Corporate>
+      </b:Author>
+    </b:Author>
+    <b:Title>Wireframe.cc</b:Title>
+    <b:URL>https://wireframe.cc</b:URL>
+    <b:YearAccessed>2022</b:YearAccessed>
+    <b:MonthAccessed>June</b:MonthAccessed>
+    <b:DayAccessed>16</b:DayAccessed>
+    <b:RefOrder>11</b:RefOrder>
+  </b:Source>
+  <b:Source>
+    <b:Tag>Hew17</b:Tag>
+    <b:SourceType>DocumentFromInternetSite</b:SourceType>
+    <b:Guid>{2FB9DDE8-8E31-3849-90DE-57EF556ABBCC}</b:Guid>
+    <b:Author>
+      <b:Author>
+        <b:NameList>
+          <b:Person>
+            <b:Last>Hewer</b:Last>
+            <b:First>Liam</b:First>
+          </b:Person>
+        </b:NameList>
+      </b:Author>
+    </b:Author>
+    <b:Title>Liam Hewer's ICT BTEC Level 3</b:Title>
+    <b:Year>2017</b:Year>
+    <b:URL>https://sites.google.com/site/liamhewerict/home/unit-23---hci</b:URL>
+    <b:YearAccessed>2022</b:YearAccessed>
+    <b:MonthAccessed>June</b:MonthAccessed>
+    <b:DayAccessed>23</b:DayAccessed>
+    <b:RefOrder>12</b:RefOrder>
+  </b:Source>
 </b:Sources>
 </file>
 
 <file path=customXml/itemProps1.xml><?xml version="1.0" encoding="utf-8"?>
-<ds:datastoreItem xmlns:ds="http://schemas.openxmlformats.org/officeDocument/2006/customXml" ds:itemID="{DEADF3B5-BD8F-AD4C-8138-DC8D396C5E4A}">
+<ds:datastoreItem xmlns:ds="http://schemas.openxmlformats.org/officeDocument/2006/customXml" ds:itemID="{14C5708C-5EF7-8548-ABCD-D21A3E0C08F8}">
   <ds:schemaRefs>
     <ds:schemaRef ds:uri="http://schemas.openxmlformats.org/officeDocument/2006/bibliography"/>
   </ds:schemaRefs>

</xml_diff>

<commit_message>
Updated writeup with explanations and flow diagrams
</commit_message>
<xml_diff>
--- a/Writeup/Luke Mitchell - Component 3.docx
+++ b/Writeup/Luke Mitchell - Component 3.docx
@@ -5163,7 +5163,7 @@
       <w:pPr>
         <w:pStyle w:val="Caption"/>
       </w:pPr>
-      <w:bookmarkStart w:id="15" w:name="_Toc106783681"/>
+      <w:bookmarkStart w:id="15" w:name="_Toc106957534"/>
       <w:r>
         <w:t xml:space="preserve">Figure </w:t>
       </w:r>
@@ -5334,7 +5334,7 @@
       <w:pPr>
         <w:pStyle w:val="Caption"/>
       </w:pPr>
-      <w:bookmarkStart w:id="17" w:name="_Toc106783682"/>
+      <w:bookmarkStart w:id="17" w:name="_Toc106957535"/>
       <w:r>
         <w:t xml:space="preserve">Figure </w:t>
       </w:r>
@@ -5508,7 +5508,7 @@
       <w:pPr>
         <w:pStyle w:val="Caption"/>
       </w:pPr>
-      <w:bookmarkStart w:id="19" w:name="_Toc106783683"/>
+      <w:bookmarkStart w:id="19" w:name="_Toc106957536"/>
       <w:r>
         <w:t xml:space="preserve">Figure </w:t>
       </w:r>
@@ -7689,27 +7689,13 @@
               <w:rPr>
                 <w:lang w:eastAsia="en-GB"/>
               </w:rPr>
-              <w:t xml:space="preserve">The user </w:t>
-            </w:r>
-            <w:proofErr w:type="gramStart"/>
+              <w:t xml:space="preserve">The user is able </w:t>
+            </w:r>
             <w:r>
               <w:rPr>
                 <w:lang w:eastAsia="en-GB"/>
               </w:rPr>
-              <w:t xml:space="preserve">is able </w:t>
-            </w:r>
-            <w:r>
-              <w:rPr>
-                <w:lang w:eastAsia="en-GB"/>
-              </w:rPr>
-              <w:t>to</w:t>
-            </w:r>
-            <w:proofErr w:type="gramEnd"/>
-            <w:r>
-              <w:rPr>
-                <w:lang w:eastAsia="en-GB"/>
-              </w:rPr>
-              <w:t xml:space="preserve"> upload</w:t>
+              <w:t>to upload</w:t>
             </w:r>
             <w:r>
               <w:rPr>
@@ -7883,6 +7869,9 @@
       <w:bookmarkEnd w:id="35"/>
     </w:p>
     <w:p>
+      <w:pPr>
+        <w:keepNext/>
+      </w:pPr>
       <w:r>
         <w:rPr>
           <w:noProof/>
@@ -7934,74 +7923,111 @@
       </w:r>
     </w:p>
     <w:p>
-      <w:r>
-        <w:t xml:space="preserve">For the systems diagram, I </w:t>
-      </w:r>
+      <w:pPr>
+        <w:pStyle w:val="Caption"/>
+      </w:pPr>
+      <w:r>
+        <w:t xml:space="preserve">Figure </w:t>
+      </w:r>
+      <w:r>
+        <w:fldChar w:fldCharType="begin"/>
+      </w:r>
+      <w:r>
+        <w:instrText xml:space="preserve"> SEQ Figure \* ARABIC </w:instrText>
+      </w:r>
+      <w:r>
+        <w:fldChar w:fldCharType="separate"/>
+      </w:r>
+      <w:r>
+        <w:rPr>
+          <w:noProof/>
+        </w:rPr>
+        <w:t>4</w:t>
+      </w:r>
+      <w:r>
+        <w:rPr>
+          <w:noProof/>
+        </w:rPr>
+        <w:fldChar w:fldCharType="end"/>
+      </w:r>
+      <w:r>
+        <w:t xml:space="preserve"> Systems diagram for the program</w:t>
+      </w:r>
+    </w:p>
+    <w:p>
+      <w:r>
+        <w:t xml:space="preserve">For the systems diagram, I choose to decompose the program first into 3 global subheadings for the program. It bases off that the user will be accessing the landing page in order to login or sign up for the site or that they are on the homepage and are following one of the actions from that page. If a procedure is not needing its own page or is not going to be shown to the user, then it was placed in the maintenance section. </w:t>
+      </w:r>
+    </w:p>
+    <w:p>
+      <w:r>
+        <w:t xml:space="preserve">Under the landing page section, we have the login and </w:t>
+      </w:r>
+      <w:r>
+        <w:t>sign-up</w:t>
+      </w:r>
+      <w:r>
+        <w:t xml:space="preserve"> pages which consist of all the steps that either the system or the user will do in order to be able to gain access to the main website and access its features. </w:t>
+      </w:r>
+      <w:r>
+        <w:t xml:space="preserve">The steps chosen aim to reduce the amount of work that the user will have to do to enter the site. </w:t>
+      </w:r>
+    </w:p>
+    <w:p>
+      <w:r>
+        <w:t xml:space="preserve">With the home page section and more specifically the </w:t>
+      </w:r>
+      <w:r>
+        <w:t>create a listing section</w:t>
+      </w:r>
+      <w:r>
+        <w:t xml:space="preserve"> there are </w:t>
+      </w:r>
+      <w:r>
+        <w:t>a large number of procedures attached to it in order to ensure that a listing is fully completed. This has the intention of increasing the quality of listings on the site and aims to make sure that the buying experience is as good as possible for the user and aims to reduce the problem of having listings that don’t contain enough information about the camera</w:t>
+      </w:r>
+      <w:r>
+        <w:t xml:space="preserve">. The search box page section contains everything that the user will need in order to be able to search for a camera on the page. </w:t>
+      </w:r>
+      <w:r>
+        <w:t xml:space="preserve">It makes sure that if the user does select a listing, then all the information both on that specific listing and the </w:t>
+      </w:r>
+      <w:r>
+        <w:lastRenderedPageBreak/>
+        <w:t xml:space="preserve">camera itself are fetched from the database which ensures that the listing will appear as intended for the user. For the price recommendation page, it aims to be as simple as possible and so returns results quicker. The sign out procedure only requires one step as to sign a user out they are returned to the landing page where they will have to sign back </w:t>
+      </w:r>
+      <w:r>
+        <w:t>into</w:t>
+      </w:r>
+      <w:r>
+        <w:t xml:space="preserve"> the p</w:t>
+      </w:r>
+    </w:p>
+    <w:p>
+      <w:r>
+        <w:t xml:space="preserve">In the maintenance subheading, it </w:t>
+      </w:r>
+      <w:r>
+        <w:t xml:space="preserve">contains all the procedures that the user won’t see. The updating the price recommendation will work whenever a listing ends </w:t>
+      </w:r>
+      <w:r>
+        <w:t>meaning it will not run the code unnecessarily. By choosing to just take a mean of the values that various listings of the same cameras have sold for, it makes the price recommendation more accurate for the website specifically. This matches the designed use of the tool in that it is used in tandem with selling on the website rather than for use in tandem with other websites. The listing ending procedure will ensure that the site runs properly and that listings are properly over when the timer for them has ran out. The process also incorporates the steps that are required in order to notify, through email, the seller and winning bidder that they have won their item</w:t>
+      </w:r>
+      <w:r>
+        <w:t xml:space="preserve">. Finally, the bidding on a listing works to ensure that when the user enters a bid, it complies with the requirements. It also will work to keep the database updated in order that others users who view the auction at a later date get the most up to date information of what the price of the auction is. </w:t>
+      </w:r>
+    </w:p>
+    <w:p>
+      <w:pPr>
+        <w:jc w:val="center"/>
+      </w:pPr>
     </w:p>
     <w:p>
       <w:pPr>
         <w:pStyle w:val="Heading3"/>
       </w:pPr>
-    </w:p>
-    <w:p>
-      <w:pPr>
-        <w:pStyle w:val="Heading3"/>
-      </w:pPr>
-    </w:p>
-    <w:p>
-      <w:pPr>
-        <w:pStyle w:val="Heading3"/>
-      </w:pPr>
-    </w:p>
-    <w:p>
-      <w:pPr>
-        <w:pStyle w:val="Heading3"/>
-      </w:pPr>
-    </w:p>
-    <w:p>
-      <w:pPr>
-        <w:pStyle w:val="Heading3"/>
-      </w:pPr>
-    </w:p>
-    <w:p>
-      <w:pPr>
-        <w:pStyle w:val="Heading3"/>
-      </w:pPr>
-    </w:p>
-    <w:p>
-      <w:pPr>
-        <w:pStyle w:val="Heading3"/>
-      </w:pPr>
-    </w:p>
-    <w:p>
-      <w:pPr>
-        <w:pStyle w:val="Heading3"/>
-      </w:pPr>
-    </w:p>
-    <w:p>
-      <w:pPr>
-        <w:pStyle w:val="Heading3"/>
-      </w:pPr>
-    </w:p>
-    <w:p>
-      <w:pPr>
-        <w:pStyle w:val="Heading3"/>
-      </w:pPr>
-    </w:p>
-    <w:p/>
-    <w:p>
-      <w:pPr>
-        <w:pStyle w:val="Heading3"/>
-      </w:pPr>
-    </w:p>
-    <w:p/>
-    <w:p>
-      <w:pPr>
-        <w:pStyle w:val="Heading3"/>
-      </w:pPr>
       <w:bookmarkStart w:id="36" w:name="_Toc106955111"/>
       <w:r>
-        <w:lastRenderedPageBreak/>
         <w:t>Proposed screen designs and usability features</w:t>
       </w:r>
       <w:bookmarkEnd w:id="36"/>
@@ -8125,7 +8151,7 @@
       <w:pPr>
         <w:pStyle w:val="Caption"/>
       </w:pPr>
-      <w:bookmarkStart w:id="37" w:name="_Toc106783684"/>
+      <w:bookmarkStart w:id="37" w:name="_Toc106957537"/>
       <w:r>
         <w:t xml:space="preserve">Figure </w:t>
       </w:r>
@@ -8134,7 +8160,7 @@
           <w:rPr>
             <w:noProof/>
           </w:rPr>
-          <w:t>4</w:t>
+          <w:t>5</w:t>
         </w:r>
       </w:fldSimple>
       <w:r>
@@ -8152,7 +8178,11 @@
       </w:r>
       <w:proofErr w:type="gramEnd"/>
       <w:r>
-        <w:t xml:space="preserve"> the site as intended. The forms are all labelled with larger text in order to guide the user so that they don’t attempt to sign up to the webpage through a login form which would result on not all the relevant information being stored on the user and thus the site not working as intended. The distinction of the actual </w:t>
+        <w:t xml:space="preserve"> the site </w:t>
+      </w:r>
+      <w:r>
+        <w:lastRenderedPageBreak/>
+        <w:t xml:space="preserve">as intended. The forms are all labelled with larger text in order to guide the user so that they don’t attempt to sign up to the webpage through a login form which would result on not all the relevant information being stored on the user and thus the site not working as intended. The distinction of the actual </w:t>
       </w:r>
       <w:proofErr w:type="gramStart"/>
       <w:r>
@@ -8169,7 +8199,6 @@
         <w:pStyle w:val="Heading4"/>
       </w:pPr>
       <w:r>
-        <w:lastRenderedPageBreak/>
         <w:t>Home page</w:t>
       </w:r>
     </w:p>
@@ -8225,7 +8254,7 @@
       <w:pPr>
         <w:pStyle w:val="Caption"/>
       </w:pPr>
-      <w:bookmarkStart w:id="38" w:name="_Toc106783685"/>
+      <w:bookmarkStart w:id="38" w:name="_Toc106957538"/>
       <w:r>
         <w:t xml:space="preserve">Figure </w:t>
       </w:r>
@@ -8234,7 +8263,7 @@
           <w:rPr>
             <w:noProof/>
           </w:rPr>
-          <w:t>5</w:t>
+          <w:t>6</w:t>
         </w:r>
       </w:fldSimple>
       <w:r>
@@ -8309,7 +8338,7 @@
       <w:pPr>
         <w:pStyle w:val="Caption"/>
       </w:pPr>
-      <w:bookmarkStart w:id="39" w:name="_Toc106783686"/>
+      <w:bookmarkStart w:id="39" w:name="_Toc106957539"/>
       <w:r>
         <w:t xml:space="preserve">Figure </w:t>
       </w:r>
@@ -8318,7 +8347,7 @@
           <w:rPr>
             <w:noProof/>
           </w:rPr>
-          <w:t>6</w:t>
+          <w:t>7</w:t>
         </w:r>
       </w:fldSimple>
       <w:r>
@@ -8392,7 +8421,7 @@
       <w:pPr>
         <w:pStyle w:val="Caption"/>
       </w:pPr>
-      <w:bookmarkStart w:id="40" w:name="_Toc106783687"/>
+      <w:bookmarkStart w:id="40" w:name="_Toc106957540"/>
       <w:r>
         <w:lastRenderedPageBreak/>
         <w:t xml:space="preserve">Figure </w:t>
@@ -8402,7 +8431,7 @@
           <w:rPr>
             <w:noProof/>
           </w:rPr>
-          <w:t>7</w:t>
+          <w:t>8</w:t>
         </w:r>
       </w:fldSimple>
       <w:r>
@@ -8476,7 +8505,7 @@
       <w:pPr>
         <w:pStyle w:val="Caption"/>
       </w:pPr>
-      <w:bookmarkStart w:id="41" w:name="_Toc106783688"/>
+      <w:bookmarkStart w:id="41" w:name="_Toc106957541"/>
       <w:r>
         <w:t xml:space="preserve">Figure </w:t>
       </w:r>
@@ -8485,7 +8514,7 @@
           <w:rPr>
             <w:noProof/>
           </w:rPr>
-          <w:t>8</w:t>
+          <w:t>9</w:t>
         </w:r>
       </w:fldSimple>
       <w:r>
@@ -8495,19 +8524,177 @@
     </w:p>
     <w:p/>
     <w:p>
+      <w:r>
+        <w:t>This is the main page that a user will use in order to bid on a listing</w:t>
+      </w:r>
+      <w:r>
+        <w:t xml:space="preserve">. All the information is arranged into large boxes which aims to create distinction between the items on the page and helps to show the user what items are from the seller, such as title and description, and what items are from the system, such as the camera information. The page will include a large auction title in order to ensure that the user can confirm they clicked on the intended listing. The bidding box </w:t>
+      </w:r>
+      <w:r>
+        <w:t xml:space="preserve">and current price are </w:t>
+      </w:r>
+      <w:r>
+        <w:t>in a separate colour will also help to draw the user’s eye to it and thus encourage them to place a bid on the item.</w:t>
+      </w:r>
+      <w:r>
+        <w:t xml:space="preserve"> It contains a simple text box for the user to enter their bid and a submit button which will run the corresponding bidding procedure and will allow the bid to be added for the listing. </w:t>
+      </w:r>
+      <w:r>
+        <w:t xml:space="preserve">The main image next to the bidding box will be the same image that the user saw on the search results page and will have the subsequently uploaded images shown below it in a </w:t>
+      </w:r>
+      <w:r>
+        <w:t>carousel</w:t>
+      </w:r>
+      <w:r>
+        <w:t xml:space="preserve"> which the user can click through by clicking on the image. Below the first main box, is the description of the item</w:t>
+      </w:r>
+      <w:r>
+        <w:t xml:space="preserve"> which the user would have had to enter for the bid to be added to the site.</w:t>
+      </w:r>
+      <w:r>
+        <w:t xml:space="preserve"> </w:t>
+      </w:r>
+      <w:r>
+        <w:t xml:space="preserve">The design is simple as to not draw focus away from the use when they are reading the information as it may be important to the user. Finally, there is the information section on the camera, this will be shown through a grid of headings and the corresponding answers. This section is naturally going to be less visually appealing to the user and so to counteract this, I decided to include a large generic image of the camera in order to break up the text. </w:t>
+      </w:r>
+    </w:p>
+    <w:p>
       <w:pPr>
         <w:pStyle w:val="Heading3"/>
       </w:pPr>
-    </w:p>
-    <w:p>
-      <w:pPr>
-        <w:pStyle w:val="Heading3"/>
-      </w:pPr>
-      <w:bookmarkStart w:id="42" w:name="_Toc106955112"/>
-      <w:r>
-        <w:t>Detailed summary of the process including key variables and structures</w:t>
+      <w:r>
+        <w:t>Key processes</w:t>
+      </w:r>
+    </w:p>
+    <w:p>
+      <w:sdt>
+        <w:sdtPr>
+          <w:id w:val="1022280441"/>
+          <w:citation/>
+        </w:sdtPr>
+        <w:sdtEndPr/>
+        <w:sdtContent>
+          <w:r>
+            <w:fldChar w:fldCharType="begin"/>
+          </w:r>
+          <w:r>
+            <w:instrText xml:space="preserve"> CITATION Mic22 \l 2057 </w:instrText>
+          </w:r>
+          <w:r>
+            <w:fldChar w:fldCharType="separate"/>
+          </w:r>
+          <w:r>
+            <w:rPr>
+              <w:noProof/>
+            </w:rPr>
+            <w:t>(Microsoft, n.d.)</w:t>
+          </w:r>
+          <w:r>
+            <w:fldChar w:fldCharType="end"/>
+          </w:r>
+        </w:sdtContent>
+      </w:sdt>
+    </w:p>
+    <w:p>
+      <w:pPr>
+        <w:pStyle w:val="Heading4"/>
+      </w:pPr>
+      <w:r>
+        <w:t>Login system</w:t>
+      </w:r>
+    </w:p>
+    <w:p>
+      <w:r>
+        <w:rPr>
+          <w:noProof/>
+        </w:rPr>
+        <w:drawing>
+          <wp:inline distT="0" distB="0" distL="0" distR="0" wp14:anchorId="5E135BE1" wp14:editId="61BF2B51">
+            <wp:extent cx="1990133" cy="3691467"/>
+            <wp:effectExtent l="0" t="0" r="3810" b="4445"/>
+            <wp:docPr id="41" name="Picture 41" descr="Diagram&#10;&#10;Description automatically generated"/>
+            <wp:cNvGraphicFramePr>
+              <a:graphicFrameLocks xmlns:a="http://schemas.openxmlformats.org/drawingml/2006/main" noChangeAspect="1"/>
+            </wp:cNvGraphicFramePr>
+            <a:graphic xmlns:a="http://schemas.openxmlformats.org/drawingml/2006/main">
+              <a:graphicData uri="http://schemas.openxmlformats.org/drawingml/2006/picture">
+                <pic:pic xmlns:pic="http://schemas.openxmlformats.org/drawingml/2006/picture">
+                  <pic:nvPicPr>
+                    <pic:cNvPr id="41" name="Picture 41" descr="Diagram&#10;&#10;Description automatically generated"/>
+                    <pic:cNvPicPr/>
+                  </pic:nvPicPr>
+                  <pic:blipFill>
+                    <a:blip r:embed="rId20" cstate="print">
+                      <a:extLst>
+                        <a:ext uri="{28A0092B-C50C-407E-A947-70E740481C1C}">
+                          <a14:useLocalDpi xmlns:a14="http://schemas.microsoft.com/office/drawing/2010/main" val="0"/>
+                        </a:ext>
+                      </a:extLst>
+                    </a:blip>
+                    <a:stretch>
+                      <a:fillRect/>
+                    </a:stretch>
+                  </pic:blipFill>
+                  <pic:spPr>
+                    <a:xfrm>
+                      <a:off x="0" y="0"/>
+                      <a:ext cx="2005725" cy="3720389"/>
+                    </a:xfrm>
+                    <a:prstGeom prst="rect">
+                      <a:avLst/>
+                    </a:prstGeom>
+                  </pic:spPr>
+                </pic:pic>
+              </a:graphicData>
+            </a:graphic>
+          </wp:inline>
+        </w:drawing>
+      </w:r>
+    </w:p>
+    <w:p>
+      <w:pPr>
+        <w:pStyle w:val="Caption"/>
+      </w:pPr>
+      <w:bookmarkStart w:id="42" w:name="_Toc106957542"/>
+      <w:r>
+        <w:t xml:space="preserve">Figure </w:t>
+      </w:r>
+      <w:fldSimple w:instr=" SEQ Figure \* ARABIC ">
+        <w:r>
+          <w:rPr>
+            <w:noProof/>
+          </w:rPr>
+          <w:t>10</w:t>
+        </w:r>
+      </w:fldSimple>
+      <w:r>
+        <w:t xml:space="preserve"> Flowchart for login system</w:t>
       </w:r>
       <w:bookmarkEnd w:id="42"/>
+    </w:p>
+    <w:p>
+      <w:pPr>
+        <w:pStyle w:val="Heading4"/>
+      </w:pPr>
+      <w:r>
+        <w:t>Sign up</w:t>
+      </w:r>
+    </w:p>
+    <w:p/>
+    <w:p>
+      <w:r>
+        <w:lastRenderedPageBreak/>
+        <w:t>The process will work through the process of first ensuring that the user has entered information into the form in order to ensure that the rest of the procedures for verification of the details runs smoothly. Should there not be all the information entered, they the user will have an error returned stating that all the information is not filled in. This then leads to the username being checked to see if it is in the database itself. I’ve chosen to check with username since it should be unique and there should not be any clashes with multiple people having the same username. There is also an error should the username not be found to let the user know the username is not valid. Finally</w:t>
+      </w:r>
+      <w:r>
+        <w:t xml:space="preserve">, the password is fetched from the database and compared to the password the user has entered and providing the two </w:t>
+      </w:r>
+      <w:r>
+        <w:t>matches</w:t>
+      </w:r>
+      <w:r>
+        <w:t>, then the user is redirected to the homepage in order to access the site.</w:t>
+      </w:r>
     </w:p>
     <w:p>
       <w:pPr>
@@ -8745,7 +8932,7 @@
       <w:r>
         <w:fldChar w:fldCharType="separate"/>
       </w:r>
-      <w:hyperlink w:anchor="_Toc106783681" w:history="1">
+      <w:hyperlink w:anchor="_Toc106957534" w:history="1">
         <w:r>
           <w:rPr>
             <w:rStyle w:val="Hyperlink"/>
@@ -8772,7 +8959,7 @@
             <w:noProof/>
             <w:webHidden/>
           </w:rPr>
-          <w:instrText xml:space="preserve"> PAGEREF _Toc106783681 \h </w:instrText>
+          <w:instrText xml:space="preserve"> PAGEREF _Toc106957534 \h </w:instrText>
         </w:r>
         <w:r>
           <w:rPr>
@@ -8817,7 +9004,7 @@
           <w:lang w:eastAsia="en-GB"/>
         </w:rPr>
       </w:pPr>
-      <w:hyperlink w:anchor="_Toc106783682" w:history="1">
+      <w:hyperlink w:anchor="_Toc106957535" w:history="1">
         <w:r>
           <w:rPr>
             <w:rStyle w:val="Hyperlink"/>
@@ -8844,7 +9031,7 @@
             <w:noProof/>
             <w:webHidden/>
           </w:rPr>
-          <w:instrText xml:space="preserve"> PAGEREF _Toc106783682 \h </w:instrText>
+          <w:instrText xml:space="preserve"> PAGEREF _Toc106957535 \h </w:instrText>
         </w:r>
         <w:r>
           <w:rPr>
@@ -8889,7 +9076,7 @@
           <w:lang w:eastAsia="en-GB"/>
         </w:rPr>
       </w:pPr>
-      <w:hyperlink w:anchor="_Toc106783683" w:history="1">
+      <w:hyperlink w:anchor="_Toc106957536" w:history="1">
         <w:r>
           <w:rPr>
             <w:rStyle w:val="Hyperlink"/>
@@ -8916,7 +9103,7 @@
             <w:noProof/>
             <w:webHidden/>
           </w:rPr>
-          <w:instrText xml:space="preserve"> PAGEREF _Toc106783683 \h </w:instrText>
+          <w:instrText xml:space="preserve"> PAGEREF _Toc106957536 \h </w:instrText>
         </w:r>
         <w:r>
           <w:rPr>
@@ -8961,7 +9148,7 @@
           <w:lang w:eastAsia="en-GB"/>
         </w:rPr>
       </w:pPr>
-      <w:hyperlink w:anchor="_Toc106783684" w:history="1">
+      <w:hyperlink w:anchor="_Toc106957537" w:history="1">
         <w:r>
           <w:rPr>
             <w:rStyle w:val="Hyperlink"/>
@@ -8988,151 +9175,7 @@
             <w:noProof/>
             <w:webHidden/>
           </w:rPr>
-          <w:instrText xml:space="preserve"> PAGEREF _Toc106783684 \h </w:instrText>
-        </w:r>
-        <w:r>
-          <w:rPr>
-            <w:noProof/>
-            <w:webHidden/>
-          </w:rPr>
-        </w:r>
-        <w:r>
-          <w:rPr>
-            <w:noProof/>
-            <w:webHidden/>
-          </w:rPr>
-          <w:fldChar w:fldCharType="separate"/>
-        </w:r>
-        <w:r>
-          <w:rPr>
-            <w:noProof/>
-            <w:webHidden/>
-          </w:rPr>
-          <w:t>13</w:t>
-        </w:r>
-        <w:r>
-          <w:rPr>
-            <w:noProof/>
-            <w:webHidden/>
-          </w:rPr>
-          <w:fldChar w:fldCharType="end"/>
-        </w:r>
-      </w:hyperlink>
-    </w:p>
-    <w:p>
-      <w:pPr>
-        <w:pStyle w:val="TableofFigures"/>
-        <w:tabs>
-          <w:tab w:val="right" w:leader="dot" w:pos="9016"/>
-        </w:tabs>
-        <w:rPr>
-          <w:rFonts w:eastAsiaTheme="minorEastAsia"/>
-          <w:noProof/>
-          <w:sz w:val="24"/>
-          <w:szCs w:val="24"/>
-          <w:lang w:eastAsia="en-GB"/>
-        </w:rPr>
-      </w:pPr>
-      <w:hyperlink w:anchor="_Toc106783685" w:history="1">
-        <w:r>
-          <w:rPr>
-            <w:rStyle w:val="Hyperlink"/>
-            <w:noProof/>
-          </w:rPr>
-          <w:t>Figure 5 Home page wireframe</w:t>
-        </w:r>
-        <w:r>
-          <w:rPr>
-            <w:noProof/>
-            <w:webHidden/>
-          </w:rPr>
-          <w:tab/>
-        </w:r>
-        <w:r>
-          <w:rPr>
-            <w:noProof/>
-            <w:webHidden/>
-          </w:rPr>
-          <w:fldChar w:fldCharType="begin"/>
-        </w:r>
-        <w:r>
-          <w:rPr>
-            <w:noProof/>
-            <w:webHidden/>
-          </w:rPr>
-          <w:instrText xml:space="preserve"> PAGEREF _Toc106783685 \h </w:instrText>
-        </w:r>
-        <w:r>
-          <w:rPr>
-            <w:noProof/>
-            <w:webHidden/>
-          </w:rPr>
-        </w:r>
-        <w:r>
-          <w:rPr>
-            <w:noProof/>
-            <w:webHidden/>
-          </w:rPr>
-          <w:fldChar w:fldCharType="separate"/>
-        </w:r>
-        <w:r>
-          <w:rPr>
-            <w:noProof/>
-            <w:webHidden/>
-          </w:rPr>
-          <w:t>13</w:t>
-        </w:r>
-        <w:r>
-          <w:rPr>
-            <w:noProof/>
-            <w:webHidden/>
-          </w:rPr>
-          <w:fldChar w:fldCharType="end"/>
-        </w:r>
-      </w:hyperlink>
-    </w:p>
-    <w:p>
-      <w:pPr>
-        <w:pStyle w:val="TableofFigures"/>
-        <w:tabs>
-          <w:tab w:val="right" w:leader="dot" w:pos="9016"/>
-        </w:tabs>
-        <w:rPr>
-          <w:rFonts w:eastAsiaTheme="minorEastAsia"/>
-          <w:noProof/>
-          <w:sz w:val="24"/>
-          <w:szCs w:val="24"/>
-          <w:lang w:eastAsia="en-GB"/>
-        </w:rPr>
-      </w:pPr>
-      <w:hyperlink w:anchor="_Toc106783686" w:history="1">
-        <w:r>
-          <w:rPr>
-            <w:rStyle w:val="Hyperlink"/>
-            <w:noProof/>
-          </w:rPr>
-          <w:t>Figure 6 Listing search page wireframe</w:t>
-        </w:r>
-        <w:r>
-          <w:rPr>
-            <w:noProof/>
-            <w:webHidden/>
-          </w:rPr>
-          <w:tab/>
-        </w:r>
-        <w:r>
-          <w:rPr>
-            <w:noProof/>
-            <w:webHidden/>
-          </w:rPr>
-          <w:fldChar w:fldCharType="begin"/>
-        </w:r>
-        <w:r>
-          <w:rPr>
-            <w:noProof/>
-            <w:webHidden/>
-          </w:rPr>
-          <w:instrText xml:space="preserve"> PAGEREF _Toc106783686 \h </w:instrText>
+          <w:instrText xml:space="preserve"> PAGEREF _Toc106957537 \h </w:instrText>
         </w:r>
         <w:r>
           <w:rPr>
@@ -9177,7 +9220,151 @@
           <w:lang w:eastAsia="en-GB"/>
         </w:rPr>
       </w:pPr>
-      <w:hyperlink w:anchor="_Toc106783687" w:history="1">
+      <w:hyperlink w:anchor="_Toc106957538" w:history="1">
+        <w:r>
+          <w:rPr>
+            <w:rStyle w:val="Hyperlink"/>
+            <w:noProof/>
+          </w:rPr>
+          <w:t>Figure 5 Home page wireframe</w:t>
+        </w:r>
+        <w:r>
+          <w:rPr>
+            <w:noProof/>
+            <w:webHidden/>
+          </w:rPr>
+          <w:tab/>
+        </w:r>
+        <w:r>
+          <w:rPr>
+            <w:noProof/>
+            <w:webHidden/>
+          </w:rPr>
+          <w:fldChar w:fldCharType="begin"/>
+        </w:r>
+        <w:r>
+          <w:rPr>
+            <w:noProof/>
+            <w:webHidden/>
+          </w:rPr>
+          <w:instrText xml:space="preserve"> PAGEREF _Toc106957538 \h </w:instrText>
+        </w:r>
+        <w:r>
+          <w:rPr>
+            <w:noProof/>
+            <w:webHidden/>
+          </w:rPr>
+        </w:r>
+        <w:r>
+          <w:rPr>
+            <w:noProof/>
+            <w:webHidden/>
+          </w:rPr>
+          <w:fldChar w:fldCharType="separate"/>
+        </w:r>
+        <w:r>
+          <w:rPr>
+            <w:noProof/>
+            <w:webHidden/>
+          </w:rPr>
+          <w:t>15</w:t>
+        </w:r>
+        <w:r>
+          <w:rPr>
+            <w:noProof/>
+            <w:webHidden/>
+          </w:rPr>
+          <w:fldChar w:fldCharType="end"/>
+        </w:r>
+      </w:hyperlink>
+    </w:p>
+    <w:p>
+      <w:pPr>
+        <w:pStyle w:val="TableofFigures"/>
+        <w:tabs>
+          <w:tab w:val="right" w:leader="dot" w:pos="9016"/>
+        </w:tabs>
+        <w:rPr>
+          <w:rFonts w:eastAsiaTheme="minorEastAsia"/>
+          <w:noProof/>
+          <w:sz w:val="24"/>
+          <w:szCs w:val="24"/>
+          <w:lang w:eastAsia="en-GB"/>
+        </w:rPr>
+      </w:pPr>
+      <w:hyperlink w:anchor="_Toc106957539" w:history="1">
+        <w:r>
+          <w:rPr>
+            <w:rStyle w:val="Hyperlink"/>
+            <w:noProof/>
+          </w:rPr>
+          <w:t>Figure 6 Listing search page wireframe</w:t>
+        </w:r>
+        <w:r>
+          <w:rPr>
+            <w:noProof/>
+            <w:webHidden/>
+          </w:rPr>
+          <w:tab/>
+        </w:r>
+        <w:r>
+          <w:rPr>
+            <w:noProof/>
+            <w:webHidden/>
+          </w:rPr>
+          <w:fldChar w:fldCharType="begin"/>
+        </w:r>
+        <w:r>
+          <w:rPr>
+            <w:noProof/>
+            <w:webHidden/>
+          </w:rPr>
+          <w:instrText xml:space="preserve"> PAGEREF _Toc106957539 \h </w:instrText>
+        </w:r>
+        <w:r>
+          <w:rPr>
+            <w:noProof/>
+            <w:webHidden/>
+          </w:rPr>
+        </w:r>
+        <w:r>
+          <w:rPr>
+            <w:noProof/>
+            <w:webHidden/>
+          </w:rPr>
+          <w:fldChar w:fldCharType="separate"/>
+        </w:r>
+        <w:r>
+          <w:rPr>
+            <w:noProof/>
+            <w:webHidden/>
+          </w:rPr>
+          <w:t>16</w:t>
+        </w:r>
+        <w:r>
+          <w:rPr>
+            <w:noProof/>
+            <w:webHidden/>
+          </w:rPr>
+          <w:fldChar w:fldCharType="end"/>
+        </w:r>
+      </w:hyperlink>
+    </w:p>
+    <w:p>
+      <w:pPr>
+        <w:pStyle w:val="TableofFigures"/>
+        <w:tabs>
+          <w:tab w:val="right" w:leader="dot" w:pos="9016"/>
+        </w:tabs>
+        <w:rPr>
+          <w:rFonts w:eastAsiaTheme="minorEastAsia"/>
+          <w:noProof/>
+          <w:sz w:val="24"/>
+          <w:szCs w:val="24"/>
+          <w:lang w:eastAsia="en-GB"/>
+        </w:rPr>
+      </w:pPr>
+      <w:hyperlink w:anchor="_Toc106957540" w:history="1">
         <w:r>
           <w:rPr>
             <w:rStyle w:val="Hyperlink"/>
@@ -9204,7 +9391,7 @@
             <w:noProof/>
             <w:webHidden/>
           </w:rPr>
-          <w:instrText xml:space="preserve"> PAGEREF _Toc106783687 \h </w:instrText>
+          <w:instrText xml:space="preserve"> PAGEREF _Toc106957540 \h </w:instrText>
         </w:r>
         <w:r>
           <w:rPr>
@@ -9224,7 +9411,7 @@
             <w:noProof/>
             <w:webHidden/>
           </w:rPr>
-          <w:t>14</w:t>
+          <w:t>17</w:t>
         </w:r>
         <w:r>
           <w:rPr>
@@ -9249,7 +9436,7 @@
           <w:lang w:eastAsia="en-GB"/>
         </w:rPr>
       </w:pPr>
-      <w:hyperlink w:anchor="_Toc106783688" w:history="1">
+      <w:hyperlink w:anchor="_Toc106957541" w:history="1">
         <w:r>
           <w:rPr>
             <w:rStyle w:val="Hyperlink"/>
@@ -9276,7 +9463,7 @@
             <w:noProof/>
             <w:webHidden/>
           </w:rPr>
-          <w:instrText xml:space="preserve"> PAGEREF _Toc106783688 \h </w:instrText>
+          <w:instrText xml:space="preserve"> PAGEREF _Toc106957541 \h </w:instrText>
         </w:r>
         <w:r>
           <w:rPr>
@@ -9296,7 +9483,79 @@
             <w:noProof/>
             <w:webHidden/>
           </w:rPr>
-          <w:t>15</w:t>
+          <w:t>17</w:t>
+        </w:r>
+        <w:r>
+          <w:rPr>
+            <w:noProof/>
+            <w:webHidden/>
+          </w:rPr>
+          <w:fldChar w:fldCharType="end"/>
+        </w:r>
+      </w:hyperlink>
+    </w:p>
+    <w:p>
+      <w:pPr>
+        <w:pStyle w:val="TableofFigures"/>
+        <w:tabs>
+          <w:tab w:val="right" w:leader="dot" w:pos="9016"/>
+        </w:tabs>
+        <w:rPr>
+          <w:rFonts w:eastAsiaTheme="minorEastAsia"/>
+          <w:noProof/>
+          <w:sz w:val="24"/>
+          <w:szCs w:val="24"/>
+          <w:lang w:eastAsia="en-GB"/>
+        </w:rPr>
+      </w:pPr>
+      <w:hyperlink w:anchor="_Toc106957542" w:history="1">
+        <w:r>
+          <w:rPr>
+            <w:rStyle w:val="Hyperlink"/>
+            <w:noProof/>
+          </w:rPr>
+          <w:t>Figure 9 Flowchart for login system</w:t>
+        </w:r>
+        <w:r>
+          <w:rPr>
+            <w:noProof/>
+            <w:webHidden/>
+          </w:rPr>
+          <w:tab/>
+        </w:r>
+        <w:r>
+          <w:rPr>
+            <w:noProof/>
+            <w:webHidden/>
+          </w:rPr>
+          <w:fldChar w:fldCharType="begin"/>
+        </w:r>
+        <w:r>
+          <w:rPr>
+            <w:noProof/>
+            <w:webHidden/>
+          </w:rPr>
+          <w:instrText xml:space="preserve"> PAGEREF _Toc106957542 \h </w:instrText>
+        </w:r>
+        <w:r>
+          <w:rPr>
+            <w:noProof/>
+            <w:webHidden/>
+          </w:rPr>
+        </w:r>
+        <w:r>
+          <w:rPr>
+            <w:noProof/>
+            <w:webHidden/>
+          </w:rPr>
+          <w:fldChar w:fldCharType="separate"/>
+        </w:r>
+        <w:r>
+          <w:rPr>
+            <w:noProof/>
+            <w:webHidden/>
+          </w:rPr>
+          <w:t>18</w:t>
         </w:r>
         <w:r>
           <w:rPr>
@@ -9605,6 +9864,55 @@
                 </w:rPr>
                 <w:br/>
                 <w:t>[Accessed 18 May 2022].</w:t>
+              </w:r>
+            </w:p>
+            <w:p>
+              <w:pPr>
+                <w:pStyle w:val="Bibliography"/>
+                <w:rPr>
+                  <w:noProof/>
+                </w:rPr>
+              </w:pPr>
+              <w:r>
+                <w:rPr>
+                  <w:noProof/>
+                </w:rPr>
+                <w:t xml:space="preserve">Microsoft, n.d. </w:t>
+              </w:r>
+              <w:r>
+                <w:rPr>
+                  <w:i/>
+                  <w:iCs/>
+                  <w:noProof/>
+                </w:rPr>
+                <w:t xml:space="preserve">Microsoft Visio | Create Flowcharts &amp; Diagrams in Visio. </w:t>
+              </w:r>
+              <w:r>
+                <w:rPr>
+                  <w:noProof/>
+                </w:rPr>
+                <w:t xml:space="preserve">[Online] </w:t>
+              </w:r>
+              <w:r>
+                <w:rPr>
+                  <w:noProof/>
+                </w:rPr>
+                <w:br/>
+                <w:t xml:space="preserve">Available at: </w:t>
+              </w:r>
+              <w:r>
+                <w:rPr>
+                  <w:noProof/>
+                  <w:u w:val="single"/>
+                </w:rPr>
+                <w:t>https://www.microsoft.com/en-gb/microsoft-365/visio/flowchart-software</w:t>
+              </w:r>
+              <w:r>
+                <w:rPr>
+                  <w:noProof/>
+                </w:rPr>
+                <w:br/>
+                <w:t>[Accessed 24 June 2022].</w:t>
               </w:r>
             </w:p>
             <w:p>
@@ -9912,6 +10220,7 @@
                 <w:rPr>
                   <w:noProof/>
                 </w:rPr>
+                <w:lastRenderedPageBreak/>
                 <w:t xml:space="preserve">Wireframe.Cc, n.d. </w:t>
               </w:r>
               <w:r>
@@ -9966,8 +10275,8 @@
     </w:sdt>
     <w:p/>
     <w:sectPr>
-      <w:headerReference w:type="default" r:id="rId20"/>
-      <w:footerReference w:type="default" r:id="rId21"/>
+      <w:headerReference w:type="default" r:id="rId21"/>
+      <w:footerReference w:type="default" r:id="rId22"/>
       <w:pgSz w:w="11906" w:h="16838"/>
       <w:pgMar w:top="1440" w:right="1440" w:bottom="1440" w:left="1440" w:header="709" w:footer="709" w:gutter="0"/>
       <w:pgNumType w:start="0"/>
@@ -17121,11 +17430,27 @@
     <b:DayAccessed>23</b:DayAccessed>
     <b:RefOrder>12</b:RefOrder>
   </b:Source>
+  <b:Source>
+    <b:Tag>Mic22</b:Tag>
+    <b:SourceType>InternetSite</b:SourceType>
+    <b:Guid>{4D97F7F2-B2DF-B445-9C5D-803EDF62571C}</b:Guid>
+    <b:Title>Microsoft Visio | Create Flowcharts &amp; Diagrams in Visio</b:Title>
+    <b:URL>https://www.microsoft.com/en-gb/microsoft-365/visio/flowchart-software</b:URL>
+    <b:YearAccessed>2022</b:YearAccessed>
+    <b:MonthAccessed>June</b:MonthAccessed>
+    <b:DayAccessed>24</b:DayAccessed>
+    <b:Author>
+      <b:Author>
+        <b:Corporate>Microsoft</b:Corporate>
+      </b:Author>
+    </b:Author>
+    <b:RefOrder>13</b:RefOrder>
+  </b:Source>
 </b:Sources>
 </file>
 
 <file path=customXml/itemProps1.xml><?xml version="1.0" encoding="utf-8"?>
-<ds:datastoreItem xmlns:ds="http://schemas.openxmlformats.org/officeDocument/2006/customXml" ds:itemID="{14C5708C-5EF7-8548-ABCD-D21A3E0C08F8}">
+<ds:datastoreItem xmlns:ds="http://schemas.openxmlformats.org/officeDocument/2006/customXml" ds:itemID="{E99468A0-6FA1-234E-9669-9A138607B2CE}">
   <ds:schemaRefs>
     <ds:schemaRef ds:uri="http://schemas.openxmlformats.org/officeDocument/2006/bibliography"/>
   </ds:schemaRefs>

</xml_diff>